<commit_message>
Final fixes for 2nd review
</commit_message>
<xml_diff>
--- a/docs/presentation/speech.docx
+++ b/docs/presentation/speech.docx
@@ -13,61 +13,30 @@
         <w:rPr>
           <w:rFonts w:asciiTheme="minorHAnsi" w:hAnsiTheme="minorHAnsi" w:cstheme="minorHAnsi"/>
         </w:rPr>
-        <w:t>Здравствуйте</w:t>
-      </w:r>
-      <w:r>
-        <w:rPr>
-          <w:rFonts w:asciiTheme="minorHAnsi" w:hAnsiTheme="minorHAnsi" w:cstheme="minorHAnsi"/>
-        </w:rPr>
-        <w:t xml:space="preserve"> уважаемые члены комиссии</w:t>
-      </w:r>
-      <w:r>
-        <w:rPr>
-          <w:rFonts w:asciiTheme="minorHAnsi" w:hAnsiTheme="minorHAnsi" w:cstheme="minorHAnsi"/>
-        </w:rPr>
-        <w:t>, я студент группы ИУ4-41М Кутаев Кирилл</w:t>
-      </w:r>
-    </w:p>
-    <w:p>
-      <w:pPr>
-        <w:jc w:val="both"/>
-        <w:rPr>
-          <w:rFonts w:asciiTheme="minorHAnsi" w:hAnsiTheme="minorHAnsi" w:cstheme="minorHAnsi"/>
-        </w:rPr>
-      </w:pPr>
-      <w:r>
-        <w:rPr>
-          <w:rFonts w:asciiTheme="minorHAnsi" w:hAnsiTheme="minorHAnsi" w:cstheme="minorHAnsi"/>
-        </w:rPr>
-        <w:t xml:space="preserve">Представляю вашему вниманию выпускную квалификационную работу магистра на тему: «Разработка эмулятора ядра </w:t>
-      </w:r>
-      <w:r>
-        <w:rPr>
-          <w:rFonts w:asciiTheme="minorHAnsi" w:hAnsiTheme="minorHAnsi" w:cstheme="minorHAnsi"/>
-          <w:lang w:val="en-US"/>
-        </w:rPr>
-        <w:t>MIPS</w:t>
-      </w:r>
-      <w:r>
-        <w:rPr>
-          <w:rFonts w:asciiTheme="minorHAnsi" w:hAnsiTheme="minorHAnsi" w:cstheme="minorHAnsi"/>
-        </w:rPr>
-        <w:t xml:space="preserve"> с использованием современных средств и методов проектирования ПО»</w:t>
-      </w:r>
-    </w:p>
-    <w:p>
-      <w:pPr>
-        <w:jc w:val="both"/>
-        <w:rPr>
-          <w:rFonts w:asciiTheme="minorHAnsi" w:hAnsiTheme="minorHAnsi" w:cstheme="minorHAnsi"/>
-        </w:rPr>
-      </w:pPr>
-      <w:r>
-        <w:rPr>
-          <w:rFonts w:asciiTheme="minorHAnsi" w:hAnsiTheme="minorHAnsi" w:cstheme="minorHAnsi"/>
-        </w:rPr>
-        <w:t>Цель работы заключается в исследовании современных средств и методов проектирования ПО, а также их применение для реализации эмулятора встраиваемых систем, позволяющего повысить быстродействие эмуляции ПО и уменьшить трудозатраты на реализацию составляющих эмулируемой системы</w:t>
-      </w:r>
+        <w:t>Здравствуйте уважаемые члены комиссии, я студент группы ИУ4-41М Кутаев Кирилл</w:t>
+      </w:r>
+    </w:p>
+    <w:p>
+      <w:pPr>
+        <w:jc w:val="both"/>
+        <w:rPr>
+          <w:rFonts w:asciiTheme="minorHAnsi" w:hAnsiTheme="minorHAnsi" w:cstheme="minorHAnsi"/>
+        </w:rPr>
+      </w:pPr>
+      <w:r>
+        <w:rPr>
+          <w:rFonts w:asciiTheme="minorHAnsi" w:hAnsiTheme="minorHAnsi" w:cstheme="minorHAnsi"/>
+        </w:rPr>
+        <w:t xml:space="preserve">Представляю вашему вниманию выпускную квалификационную работу магистра на тему: «Разработка эмулятора ядра MIPS с использованием современных средств и методов проектирования </w:t>
+      </w:r>
+      <w:proofErr w:type="spellStart"/>
+      <w:r>
+        <w:rPr>
+          <w:rFonts w:asciiTheme="minorHAnsi" w:hAnsiTheme="minorHAnsi" w:cstheme="minorHAnsi"/>
+        </w:rPr>
+        <w:t>ПО»</w:t>
+      </w:r>
+      <w:proofErr w:type="spellEnd"/>
     </w:p>
     <w:p>
       <w:pPr>
@@ -82,6 +51,28 @@
           <w:b/>
           <w:bCs/>
         </w:rPr>
+        <w:t>Цель работы</w:t>
+      </w:r>
+      <w:r>
+        <w:rPr>
+          <w:rFonts w:asciiTheme="minorHAnsi" w:hAnsiTheme="minorHAnsi" w:cstheme="minorHAnsi"/>
+        </w:rPr>
+        <w:t xml:space="preserve"> заключается в исследовании современных средств и методов проектирования ПО, а также их применении для реализации эмулятора аппаратного обеспечения, позволяющего повысить быстродействие эмуляции и уменьшить трудозатраты на реализацию составляющих эмулируемой системы</w:t>
+      </w:r>
+    </w:p>
+    <w:p>
+      <w:pPr>
+        <w:jc w:val="both"/>
+        <w:rPr>
+          <w:rFonts w:asciiTheme="minorHAnsi" w:hAnsiTheme="minorHAnsi" w:cstheme="minorHAnsi"/>
+        </w:rPr>
+      </w:pPr>
+      <w:r>
+        <w:rPr>
+          <w:rFonts w:asciiTheme="minorHAnsi" w:hAnsiTheme="minorHAnsi" w:cstheme="minorHAnsi"/>
+          <w:b/>
+          <w:bCs/>
+        </w:rPr>
         <w:t>Актуальность:</w:t>
       </w:r>
       <w:r>
@@ -94,7 +85,21 @@
         <w:rPr>
           <w:rFonts w:asciiTheme="minorHAnsi" w:hAnsiTheme="minorHAnsi" w:cstheme="minorHAnsi"/>
         </w:rPr>
-        <w:t>Увеличение интеграции встраиваемых систем во многие сферы промышленности и</w:t>
+        <w:t>Увеличение интеграции встраиваемых систем в различные сферы привело к взрывному росту количества устройств. В процессе их разработки требуется проводить отладку и анализ ВПО. Выполнение данных процессов является важным критерием для разработки надежного и безопасного ВПО. Проводить их на разрабатываемом устройстве не всегда возможно по ряду причин.</w:t>
+      </w:r>
+    </w:p>
+    <w:p>
+      <w:pPr>
+        <w:jc w:val="both"/>
+        <w:rPr>
+          <w:rFonts w:asciiTheme="minorHAnsi" w:hAnsiTheme="minorHAnsi" w:cstheme="minorHAnsi"/>
+        </w:rPr>
+      </w:pPr>
+      <w:r>
+        <w:rPr>
+          <w:rFonts w:asciiTheme="minorHAnsi" w:hAnsiTheme="minorHAnsi" w:cstheme="minorHAnsi"/>
+        </w:rPr>
+        <w:t>Одним из способов решения данной проблемы является использование эмулятора.</w:t>
       </w:r>
       <w:r>
         <w:rPr>
@@ -106,119 +111,27 @@
         <w:rPr>
           <w:rFonts w:asciiTheme="minorHAnsi" w:hAnsiTheme="minorHAnsi" w:cstheme="minorHAnsi"/>
         </w:rPr>
-        <w:t>повседневной жизни привело к взрывному росту количества устройств и к</w:t>
-      </w:r>
-      <w:r>
-        <w:rPr>
-          <w:rFonts w:asciiTheme="minorHAnsi" w:hAnsiTheme="minorHAnsi" w:cstheme="minorHAnsi"/>
-        </w:rPr>
-        <w:t xml:space="preserve"> </w:t>
-      </w:r>
-      <w:r>
-        <w:rPr>
-          <w:rFonts w:asciiTheme="minorHAnsi" w:hAnsiTheme="minorHAnsi" w:cstheme="minorHAnsi"/>
-        </w:rPr>
-        <w:t>расширению их функциональности.</w:t>
-      </w:r>
-      <w:r>
-        <w:rPr>
-          <w:rFonts w:asciiTheme="minorHAnsi" w:hAnsiTheme="minorHAnsi" w:cstheme="minorHAnsi"/>
-        </w:rPr>
-        <w:t xml:space="preserve"> </w:t>
-      </w:r>
-      <w:r>
-        <w:rPr>
-          <w:rFonts w:asciiTheme="minorHAnsi" w:hAnsiTheme="minorHAnsi" w:cstheme="minorHAnsi"/>
-        </w:rPr>
-        <w:t>В процессе разработки ВПО требуется проводить тестирование, отладку и динамический анализ его выполнения.</w:t>
-      </w:r>
-      <w:r>
-        <w:rPr>
-          <w:rFonts w:asciiTheme="minorHAnsi" w:hAnsiTheme="minorHAnsi" w:cstheme="minorHAnsi"/>
-        </w:rPr>
-        <w:t xml:space="preserve"> </w:t>
-      </w:r>
-      <w:r>
-        <w:rPr>
-          <w:rFonts w:asciiTheme="minorHAnsi" w:hAnsiTheme="minorHAnsi" w:cstheme="minorHAnsi"/>
-        </w:rPr>
-        <w:t>Использование данных процессов является важным критерием для разработки надежных, отказоустойчивых и безопасных встраиваемых систем.</w:t>
-      </w:r>
-      <w:r>
-        <w:rPr>
-          <w:rFonts w:asciiTheme="minorHAnsi" w:hAnsiTheme="minorHAnsi" w:cstheme="minorHAnsi"/>
-        </w:rPr>
-        <w:t xml:space="preserve"> </w:t>
-      </w:r>
-      <w:r>
-        <w:rPr>
-          <w:rFonts w:asciiTheme="minorHAnsi" w:hAnsiTheme="minorHAnsi" w:cstheme="minorHAnsi"/>
-        </w:rPr>
-        <w:t>Проводить эти процессы на разрабатываемом устройстве не всегда является возможным</w:t>
-      </w:r>
-      <w:r>
-        <w:rPr>
-          <w:rFonts w:asciiTheme="minorHAnsi" w:hAnsiTheme="minorHAnsi" w:cstheme="minorHAnsi"/>
-        </w:rPr>
-        <w:t xml:space="preserve"> по ряду причин.</w:t>
-      </w:r>
-    </w:p>
-    <w:p>
-      <w:pPr>
-        <w:jc w:val="both"/>
-        <w:rPr>
-          <w:rFonts w:asciiTheme="minorHAnsi" w:hAnsiTheme="minorHAnsi" w:cstheme="minorHAnsi"/>
-        </w:rPr>
-      </w:pPr>
-      <w:r>
-        <w:rPr>
-          <w:rFonts w:asciiTheme="minorHAnsi" w:hAnsiTheme="minorHAnsi" w:cstheme="minorHAnsi"/>
-        </w:rPr>
-        <w:t>Одним из способов решения данной проблемы является использование эмулятора.</w:t>
-      </w:r>
-      <w:r>
-        <w:rPr>
-          <w:rFonts w:asciiTheme="minorHAnsi" w:hAnsiTheme="minorHAnsi" w:cstheme="minorHAnsi"/>
-        </w:rPr>
-        <w:t xml:space="preserve"> </w:t>
-      </w:r>
-      <w:r>
-        <w:rPr>
-          <w:rFonts w:asciiTheme="minorHAnsi" w:hAnsiTheme="minorHAnsi" w:cstheme="minorHAnsi"/>
-        </w:rPr>
-        <w:t>Был проведен обзор и анализ существующих решений по эмуляции ядра MIPS. Выявлено отсутствие решения, которое обладает характеристикой быстродействия и низкими трудозатратами на реализацию составляющих эмулируемой системы</w:t>
-      </w:r>
-      <w:r>
-        <w:rPr>
-          <w:rFonts w:asciiTheme="minorHAnsi" w:hAnsiTheme="minorHAnsi" w:cstheme="minorHAnsi"/>
-        </w:rPr>
-        <w:t>. Т</w:t>
-      </w:r>
-      <w:r>
-        <w:rPr>
-          <w:rFonts w:asciiTheme="minorHAnsi" w:hAnsiTheme="minorHAnsi" w:cstheme="minorHAnsi"/>
-        </w:rPr>
-        <w:t>аким образом, применяемые в существующих решениях средства разработки ПО не позволяют добиться высокого быстродействия эмуляции и низких трудозатрат на реализацию составляющих эмулируемой системы</w:t>
-      </w:r>
-      <w:r>
-        <w:rPr>
-          <w:rFonts w:asciiTheme="minorHAnsi" w:hAnsiTheme="minorHAnsi" w:cstheme="minorHAnsi"/>
-        </w:rPr>
-        <w:t>.</w:t>
-      </w:r>
-    </w:p>
-    <w:p>
-      <w:pPr>
-        <w:jc w:val="both"/>
-        <w:rPr>
-          <w:rFonts w:asciiTheme="minorHAnsi" w:hAnsiTheme="minorHAnsi" w:cstheme="minorHAnsi"/>
-        </w:rPr>
-      </w:pPr>
-      <w:r>
-        <w:rPr>
-          <w:rFonts w:asciiTheme="minorHAnsi" w:hAnsiTheme="minorHAnsi" w:cstheme="minorHAnsi"/>
-        </w:rPr>
-        <w:t xml:space="preserve">Для решения данной проблемы был проведен обзор и анализ современных средств разработки ПО. Для повышения быстродействия ПО можно использовать новые стремительно набирающие популярность средства разработки ПО, такие как </w:t>
+        <w:t>Был проведен обзор и анализ решений по эмуляции. Выявлено, что применяемые в существующих решениях средства проектирования ПО не позволяют добиться высокого быстродействия эмуляции и низких трудозатрат на реализацию составляющих эмулируемой системы</w:t>
+      </w:r>
+    </w:p>
+    <w:p>
+      <w:pPr>
+        <w:jc w:val="both"/>
+        <w:rPr>
+          <w:rFonts w:asciiTheme="minorHAnsi" w:hAnsiTheme="minorHAnsi" w:cstheme="minorHAnsi"/>
+        </w:rPr>
+      </w:pPr>
+      <w:r>
+        <w:rPr>
+          <w:rFonts w:asciiTheme="minorHAnsi" w:hAnsiTheme="minorHAnsi" w:cstheme="minorHAnsi"/>
+        </w:rPr>
+        <w:t>Затем</w:t>
+      </w:r>
+      <w:r>
+        <w:rPr>
+          <w:rFonts w:asciiTheme="minorHAnsi" w:hAnsiTheme="minorHAnsi" w:cstheme="minorHAnsi"/>
+        </w:rPr>
+        <w:t xml:space="preserve"> был проведен обзор и анализ современных средств проектирования ПО. Для устранения недостатков существующих эмуляторов предлагается рассмотреть использование набирающих популярность средств разработки ПО, таких как </w:t>
       </w:r>
       <w:proofErr w:type="spellStart"/>
       <w:r>
@@ -232,7 +145,7 @@
         <w:rPr>
           <w:rFonts w:asciiTheme="minorHAnsi" w:hAnsiTheme="minorHAnsi" w:cstheme="minorHAnsi"/>
         </w:rPr>
-        <w:t xml:space="preserve">, </w:t>
+        <w:t xml:space="preserve"> и </w:t>
       </w:r>
       <w:proofErr w:type="spellStart"/>
       <w:r>
@@ -242,45 +155,85 @@
         <w:t>Cython</w:t>
       </w:r>
       <w:proofErr w:type="spellEnd"/>
-      <w:r>
-        <w:rPr>
-          <w:rFonts w:asciiTheme="minorHAnsi" w:hAnsiTheme="minorHAnsi" w:cstheme="minorHAnsi"/>
-        </w:rPr>
-        <w:t>, Go</w:t>
-      </w:r>
-      <w:r>
-        <w:rPr>
-          <w:rFonts w:asciiTheme="minorHAnsi" w:hAnsiTheme="minorHAnsi" w:cstheme="minorHAnsi"/>
-        </w:rPr>
-        <w:t>.</w:t>
-      </w:r>
-    </w:p>
-    <w:p>
-      <w:pPr>
-        <w:jc w:val="both"/>
-        <w:rPr>
-          <w:rFonts w:asciiTheme="minorHAnsi" w:hAnsiTheme="minorHAnsi" w:cstheme="minorHAnsi"/>
-        </w:rPr>
-      </w:pPr>
-      <w:r>
-        <w:rPr>
-          <w:rFonts w:asciiTheme="minorHAnsi" w:hAnsiTheme="minorHAnsi" w:cstheme="minorHAnsi"/>
-        </w:rPr>
-        <w:t>Для проведения оценки трудоемкости разработки с использованием определенного средства проектирования ПО использовался метод COCOMO 2. Для обозреваемых современных средств проектирования ПО приведены средние значения количества строк одной функциональной точки ПО. Для снижения трудозатрат на разработку ПО можно использовать современные средства разработки ПО с наименьшими значениями количества строк исходного кода на одну функциональную точку</w:t>
-      </w:r>
-    </w:p>
-    <w:p>
-      <w:pPr>
-        <w:jc w:val="both"/>
-        <w:rPr>
-          <w:rFonts w:asciiTheme="minorHAnsi" w:hAnsiTheme="minorHAnsi" w:cstheme="minorHAnsi"/>
-        </w:rPr>
-      </w:pPr>
-      <w:r>
-        <w:rPr>
-          <w:rFonts w:asciiTheme="minorHAnsi" w:hAnsiTheme="minorHAnsi" w:cstheme="minorHAnsi"/>
-        </w:rPr>
-        <w:t>Для достижения поставленной цели в работе сформулированы и решены следующие задачи:</w:t>
+    </w:p>
+    <w:p>
+      <w:pPr>
+        <w:jc w:val="both"/>
+        <w:rPr>
+          <w:rFonts w:asciiTheme="minorHAnsi" w:hAnsiTheme="minorHAnsi" w:cstheme="minorHAnsi"/>
+        </w:rPr>
+      </w:pPr>
+      <w:r>
+        <w:rPr>
+          <w:rFonts w:asciiTheme="minorHAnsi" w:hAnsiTheme="minorHAnsi" w:cstheme="minorHAnsi"/>
+        </w:rPr>
+        <w:t>Для оценки трудоемкости с применением определенного средства проектирования ПО использовал</w:t>
+      </w:r>
+      <w:r>
+        <w:rPr>
+          <w:rFonts w:asciiTheme="minorHAnsi" w:hAnsiTheme="minorHAnsi" w:cstheme="minorHAnsi"/>
+        </w:rPr>
+        <w:t>ось</w:t>
+      </w:r>
+      <w:r>
+        <w:rPr>
+          <w:rFonts w:asciiTheme="minorHAnsi" w:hAnsiTheme="minorHAnsi" w:cstheme="minorHAnsi"/>
+        </w:rPr>
+        <w:t xml:space="preserve"> количеств</w:t>
+      </w:r>
+      <w:r>
+        <w:rPr>
+          <w:rFonts w:asciiTheme="minorHAnsi" w:hAnsiTheme="minorHAnsi" w:cstheme="minorHAnsi"/>
+        </w:rPr>
+        <w:t>о</w:t>
+      </w:r>
+      <w:r>
+        <w:rPr>
+          <w:rFonts w:asciiTheme="minorHAnsi" w:hAnsiTheme="minorHAnsi" w:cstheme="minorHAnsi"/>
+        </w:rPr>
+        <w:t xml:space="preserve"> строк исходного кода (KSLOC) функциональной точки по методу COCOMO II. Для снижения трудозатрат на разработку предлагается использовать набирающие популярность средства проектирования ПО с наименьшими значениями KSLOC функциональной точки</w:t>
+      </w:r>
+    </w:p>
+    <w:p>
+      <w:pPr>
+        <w:jc w:val="both"/>
+        <w:rPr>
+          <w:rFonts w:asciiTheme="minorHAnsi" w:hAnsiTheme="minorHAnsi" w:cstheme="minorHAnsi"/>
+          <w:b/>
+          <w:bCs/>
+        </w:rPr>
+      </w:pPr>
+      <w:r>
+        <w:rPr>
+          <w:rFonts w:asciiTheme="minorHAnsi" w:hAnsiTheme="minorHAnsi" w:cstheme="minorHAnsi"/>
+          <w:b/>
+          <w:bCs/>
+        </w:rPr>
+        <w:t>Для достижения</w:t>
+      </w:r>
+      <w:r>
+        <w:rPr>
+          <w:rFonts w:asciiTheme="minorHAnsi" w:hAnsiTheme="minorHAnsi" w:cstheme="minorHAnsi"/>
+          <w:b/>
+          <w:bCs/>
+        </w:rPr>
+        <w:t xml:space="preserve"> поставленной</w:t>
+      </w:r>
+      <w:r>
+        <w:rPr>
+          <w:rFonts w:asciiTheme="minorHAnsi" w:hAnsiTheme="minorHAnsi" w:cstheme="minorHAnsi"/>
+          <w:b/>
+          <w:bCs/>
+        </w:rPr>
+        <w:t xml:space="preserve"> цели в работе сформулированы следующие задачи</w:t>
+      </w:r>
+      <w:r>
+        <w:rPr>
+          <w:rFonts w:asciiTheme="minorHAnsi" w:hAnsiTheme="minorHAnsi" w:cstheme="minorHAnsi"/>
+          <w:b/>
+          <w:bCs/>
+        </w:rPr>
+        <w:t>:</w:t>
       </w:r>
     </w:p>
     <w:p>
@@ -288,7 +241,7 @@
         <w:pStyle w:val="ListParagraph"/>
         <w:numPr>
           <w:ilvl w:val="0"/>
-          <w:numId w:val="5"/>
+          <w:numId w:val="8"/>
         </w:numPr>
         <w:jc w:val="both"/>
         <w:rPr>
@@ -299,7 +252,7 @@
         <w:rPr>
           <w:rFonts w:asciiTheme="minorHAnsi" w:hAnsiTheme="minorHAnsi" w:cstheme="minorHAnsi"/>
         </w:rPr>
-        <w:t xml:space="preserve">Разработка методики исследования быстродействия средств проектирования ПО, отличающейся от существующих стабильным окружением, а также иерархическим дескриптором описания конфигурации. </w:t>
+        <w:t>Разработка методики исследования быстродействия средств проектирования ПО</w:t>
       </w:r>
     </w:p>
     <w:p>
@@ -307,7 +260,7 @@
         <w:pStyle w:val="ListParagraph"/>
         <w:numPr>
           <w:ilvl w:val="0"/>
-          <w:numId w:val="5"/>
+          <w:numId w:val="8"/>
         </w:numPr>
         <w:jc w:val="both"/>
         <w:rPr>
@@ -318,7 +271,7 @@
         <w:rPr>
           <w:rFonts w:asciiTheme="minorHAnsi" w:hAnsiTheme="minorHAnsi" w:cstheme="minorHAnsi"/>
         </w:rPr>
-        <w:t>Реализация разработанной методики исследования быстродействия средств проектирования ПО в виде программного комплекса. Проведение исследований быстродействия современных средств проектирования ПО.</w:t>
+        <w:t>Реализация методики исследования быстродействия в виде программного комплекса. Проведение исследования быстродействия средств проектирования ПО.</w:t>
       </w:r>
     </w:p>
     <w:p>
@@ -326,7 +279,7 @@
         <w:pStyle w:val="ListParagraph"/>
         <w:numPr>
           <w:ilvl w:val="0"/>
-          <w:numId w:val="5"/>
+          <w:numId w:val="8"/>
         </w:numPr>
         <w:jc w:val="both"/>
         <w:rPr>
@@ -337,8 +290,7 @@
         <w:rPr>
           <w:rFonts w:asciiTheme="minorHAnsi" w:hAnsiTheme="minorHAnsi" w:cstheme="minorHAnsi"/>
         </w:rPr>
-        <w:lastRenderedPageBreak/>
-        <w:t>Разработка архитектуры эмулятора ядра MIPS. Реализация эмулятора ядра MIPS с использованием выбранных современных средств проектирования ПО.</w:t>
+        <w:t>Проектирование архитектуры эмулятора ядра MIPS. Реализация эмулятора ядра MIPS с использованием выбранных средств проектирования ПО.</w:t>
       </w:r>
     </w:p>
     <w:p>
@@ -346,7 +298,7 @@
         <w:pStyle w:val="ListParagraph"/>
         <w:numPr>
           <w:ilvl w:val="0"/>
-          <w:numId w:val="5"/>
+          <w:numId w:val="8"/>
         </w:numPr>
         <w:jc w:val="both"/>
         <w:rPr>
@@ -357,34 +309,97 @@
         <w:rPr>
           <w:rFonts w:asciiTheme="minorHAnsi" w:hAnsiTheme="minorHAnsi" w:cstheme="minorHAnsi"/>
         </w:rPr>
-        <w:t>Проведение испытаний быстродействия эмуляторов ядра MIPS для подтверждения эффективности разработанного решения. Проведение расчета для оценки трудозатрат.</w:t>
-      </w:r>
-    </w:p>
-    <w:p>
-      <w:pPr>
-        <w:jc w:val="both"/>
-        <w:rPr>
-          <w:rFonts w:asciiTheme="minorHAnsi" w:hAnsiTheme="minorHAnsi" w:cstheme="minorHAnsi"/>
-        </w:rPr>
-      </w:pPr>
-      <w:r>
-        <w:rPr>
-          <w:rFonts w:asciiTheme="minorHAnsi" w:hAnsiTheme="minorHAnsi" w:cstheme="minorHAnsi"/>
-        </w:rPr>
-        <w:t xml:space="preserve">В процессе исследования существующих решений по измерению быстродействия средств проектирования ПО было установлено, что не существует решения с возможностью снижения влияния процессов, происходящих в ОС. Использование контейнеризации с помощью </w:t>
-      </w:r>
-      <w:r>
-        <w:rPr>
-          <w:rFonts w:asciiTheme="minorHAnsi" w:hAnsiTheme="minorHAnsi" w:cstheme="minorHAnsi"/>
-          <w:lang w:val="en-US"/>
-        </w:rPr>
-        <w:t>Docker</w:t>
-      </w:r>
-      <w:r>
-        <w:rPr>
-          <w:rFonts w:asciiTheme="minorHAnsi" w:hAnsiTheme="minorHAnsi" w:cstheme="minorHAnsi"/>
-        </w:rPr>
-        <w:t xml:space="preserve"> позволит снизить систематическую погрешность от влияния окружения, в котором проводится исследование, за счет создания идентичных условий для каждого из измерений.</w:t>
+        <w:t>Проведение испытаний быстродействия эмуляторов ядра MIPS для подтверждения эффективности разработанного решения. Проведение расчета и сравнение значений KSLOC эмуляторов ядра MIPS для оценки трудозатрат.</w:t>
+      </w:r>
+    </w:p>
+    <w:p>
+      <w:pPr>
+        <w:ind w:left="360"/>
+        <w:jc w:val="both"/>
+        <w:rPr>
+          <w:rFonts w:asciiTheme="minorHAnsi" w:hAnsiTheme="minorHAnsi" w:cstheme="minorHAnsi"/>
+        </w:rPr>
+      </w:pPr>
+    </w:p>
+    <w:p>
+      <w:pPr>
+        <w:jc w:val="both"/>
+        <w:rPr>
+          <w:rFonts w:asciiTheme="minorHAnsi" w:hAnsiTheme="minorHAnsi" w:cstheme="minorHAnsi"/>
+          <w:b/>
+          <w:bCs/>
+        </w:rPr>
+      </w:pPr>
+      <w:r>
+        <w:rPr>
+          <w:rFonts w:asciiTheme="minorHAnsi" w:hAnsiTheme="minorHAnsi" w:cstheme="minorHAnsi"/>
+          <w:b/>
+          <w:bCs/>
+        </w:rPr>
+        <w:lastRenderedPageBreak/>
+        <w:t>Исследование быстродействия</w:t>
+      </w:r>
+    </w:p>
+    <w:p>
+      <w:pPr>
+        <w:jc w:val="both"/>
+        <w:rPr>
+          <w:rFonts w:asciiTheme="minorHAnsi" w:hAnsiTheme="minorHAnsi" w:cstheme="minorHAnsi"/>
+        </w:rPr>
+      </w:pPr>
+      <w:r>
+        <w:rPr>
+          <w:rFonts w:asciiTheme="minorHAnsi" w:hAnsiTheme="minorHAnsi" w:cstheme="minorHAnsi"/>
+        </w:rPr>
+        <w:t>В процессе анализа существующих решений по измерению быстродействия средств проектирования ПО было выявлено отсутствие решения, поддерживающее все требуемые для проведения измерений возможности снижения воздействия окружения и погрешност</w:t>
+      </w:r>
+      <w:r>
+        <w:rPr>
+          <w:rFonts w:asciiTheme="minorHAnsi" w:hAnsiTheme="minorHAnsi" w:cstheme="minorHAnsi"/>
+        </w:rPr>
+        <w:t>ей</w:t>
+      </w:r>
+    </w:p>
+    <w:p>
+      <w:pPr>
+        <w:jc w:val="both"/>
+        <w:rPr>
+          <w:rFonts w:asciiTheme="minorHAnsi" w:hAnsiTheme="minorHAnsi" w:cstheme="minorHAnsi"/>
+        </w:rPr>
+      </w:pPr>
+      <w:r>
+        <w:rPr>
+          <w:rFonts w:asciiTheme="minorHAnsi" w:hAnsiTheme="minorHAnsi" w:cstheme="minorHAnsi"/>
+        </w:rPr>
+        <w:t>Таким образом, была разработана методика исследования быстродействия современных средств проектирования ПО, алгоритм которой представлен на слайде.</w:t>
+      </w:r>
+    </w:p>
+    <w:p>
+      <w:pPr>
+        <w:jc w:val="both"/>
+        <w:rPr>
+          <w:rFonts w:asciiTheme="minorHAnsi" w:hAnsiTheme="minorHAnsi" w:cstheme="minorHAnsi"/>
+        </w:rPr>
+      </w:pPr>
+      <w:r>
+        <w:rPr>
+          <w:rFonts w:asciiTheme="minorHAnsi" w:hAnsiTheme="minorHAnsi" w:cstheme="minorHAnsi"/>
+        </w:rPr>
+        <w:t>Также для гибкой конфигурации программного комплекса был разработан четырехуровневый иерархический дескриптор в нотации JSON.</w:t>
+      </w:r>
+    </w:p>
+    <w:p>
+      <w:pPr>
+        <w:jc w:val="both"/>
+        <w:rPr>
+          <w:rFonts w:asciiTheme="minorHAnsi" w:hAnsiTheme="minorHAnsi" w:cstheme="minorHAnsi"/>
+        </w:rPr>
+      </w:pPr>
+      <w:r>
+        <w:rPr>
+          <w:rFonts w:asciiTheme="minorHAnsi" w:hAnsiTheme="minorHAnsi" w:cstheme="minorHAnsi"/>
+        </w:rPr>
+        <w:t>Для исследования быстродействия средств проектирования ПО были выбраны 3 алгоритма, на которых будут проводиться измерения.</w:t>
       </w:r>
       <w:r>
         <w:rPr>
@@ -396,49 +411,63 @@
         <w:rPr>
           <w:rFonts w:asciiTheme="minorHAnsi" w:hAnsiTheme="minorHAnsi" w:cstheme="minorHAnsi"/>
         </w:rPr>
-        <w:t>На слайде представлен предложенный алгоритм работы такого ПО.</w:t>
-      </w:r>
-    </w:p>
-    <w:p>
-      <w:pPr>
-        <w:jc w:val="both"/>
-        <w:rPr>
-          <w:rFonts w:asciiTheme="minorHAnsi" w:hAnsiTheme="minorHAnsi" w:cstheme="minorHAnsi"/>
-        </w:rPr>
-      </w:pPr>
-      <w:r>
-        <w:rPr>
-          <w:rFonts w:asciiTheme="minorHAnsi" w:hAnsiTheme="minorHAnsi" w:cstheme="minorHAnsi"/>
-        </w:rPr>
-        <w:t>Также для эффективной конфигурации исследования быстродействия был разработан четырехуровневый иерархический дескриптор в нотации JSON.</w:t>
-      </w:r>
-    </w:p>
-    <w:p>
-      <w:pPr>
-        <w:jc w:val="both"/>
-        <w:rPr>
-          <w:rFonts w:asciiTheme="minorHAnsi" w:hAnsiTheme="minorHAnsi" w:cstheme="minorHAnsi"/>
-        </w:rPr>
-      </w:pPr>
-      <w:r>
-        <w:rPr>
-          <w:rFonts w:asciiTheme="minorHAnsi" w:hAnsiTheme="minorHAnsi" w:cstheme="minorHAnsi"/>
-        </w:rPr>
-        <w:t>Для проведения исследования быстродействия языков программирования были выбраны 3 алгоритма, представленные на слайде. Исследуемые алгоритмы содержат операции, которые вычислительное в основном выполняет в процессе своей работы. Это базовые математические операции и логические операции булевой алгебры. А также операции взаимодействия с памятью на запись и чтение.</w:t>
-      </w:r>
-    </w:p>
-    <w:p>
-      <w:pPr>
-        <w:jc w:val="both"/>
-        <w:rPr>
-          <w:rFonts w:asciiTheme="minorHAnsi" w:hAnsiTheme="minorHAnsi" w:cstheme="minorHAnsi"/>
-        </w:rPr>
-      </w:pPr>
-      <w:r>
-        <w:rPr>
-          <w:rFonts w:asciiTheme="minorHAnsi" w:hAnsiTheme="minorHAnsi" w:cstheme="minorHAnsi"/>
-        </w:rPr>
-        <w:t xml:space="preserve">Полученные результаты исследования коррелируют с результатами анализа средств проектирования ПО. C, </w:t>
+        <w:t>Они содержат операции, которые процессор</w:t>
+      </w:r>
+      <w:r>
+        <w:rPr>
+          <w:rFonts w:asciiTheme="minorHAnsi" w:hAnsiTheme="minorHAnsi" w:cstheme="minorHAnsi"/>
+        </w:rPr>
+        <w:t xml:space="preserve"> в основном</w:t>
+      </w:r>
+      <w:r>
+        <w:rPr>
+          <w:rFonts w:asciiTheme="minorHAnsi" w:hAnsiTheme="minorHAnsi" w:cstheme="minorHAnsi"/>
+        </w:rPr>
+        <w:t xml:space="preserve"> выполняет во время своей работы.</w:t>
+      </w:r>
+    </w:p>
+    <w:p>
+      <w:pPr>
+        <w:jc w:val="both"/>
+        <w:rPr>
+          <w:rFonts w:asciiTheme="minorHAnsi" w:hAnsiTheme="minorHAnsi" w:cstheme="minorHAnsi"/>
+        </w:rPr>
+      </w:pPr>
+      <w:r>
+        <w:rPr>
+          <w:rFonts w:asciiTheme="minorHAnsi" w:hAnsiTheme="minorHAnsi" w:cstheme="minorHAnsi"/>
+        </w:rPr>
+        <w:t>С помощью разработанного программного комплекса было проведено исследование быстродействия</w:t>
+      </w:r>
+      <w:r>
+        <w:rPr>
+          <w:rFonts w:asciiTheme="minorHAnsi" w:hAnsiTheme="minorHAnsi" w:cstheme="minorHAnsi"/>
+        </w:rPr>
+        <w:t xml:space="preserve"> </w:t>
+      </w:r>
+      <w:r>
+        <w:rPr>
+          <w:rFonts w:asciiTheme="minorHAnsi" w:hAnsiTheme="minorHAnsi" w:cstheme="minorHAnsi"/>
+        </w:rPr>
+        <w:t>средств проектирования ПО</w:t>
+      </w:r>
+      <w:r>
+        <w:rPr>
+          <w:rFonts w:asciiTheme="minorHAnsi" w:hAnsiTheme="minorHAnsi" w:cstheme="minorHAnsi"/>
+        </w:rPr>
+        <w:t xml:space="preserve">. </w:t>
+      </w:r>
+      <w:r>
+        <w:rPr>
+          <w:rFonts w:asciiTheme="minorHAnsi" w:hAnsiTheme="minorHAnsi" w:cstheme="minorHAnsi"/>
+        </w:rPr>
+        <w:t>По результатам которого</w:t>
+      </w:r>
+      <w:r>
+        <w:rPr>
+          <w:rFonts w:asciiTheme="minorHAnsi" w:hAnsiTheme="minorHAnsi" w:cstheme="minorHAnsi"/>
+        </w:rPr>
+        <w:t xml:space="preserve"> для разработки эмулятора ядра MIPS выбрано средство проектирования ПО </w:t>
       </w:r>
       <w:proofErr w:type="spellStart"/>
       <w:r>
@@ -452,21 +481,145 @@
         <w:rPr>
           <w:rFonts w:asciiTheme="minorHAnsi" w:hAnsiTheme="minorHAnsi" w:cstheme="minorHAnsi"/>
         </w:rPr>
-        <w:t xml:space="preserve"> и </w:t>
+        <w:t>, показавшее высокое быстродействие.</w:t>
+      </w:r>
+    </w:p>
+    <w:p>
+      <w:pPr>
+        <w:jc w:val="both"/>
+        <w:rPr>
+          <w:rFonts w:asciiTheme="minorHAnsi" w:hAnsiTheme="minorHAnsi" w:cstheme="minorHAnsi"/>
+          <w:b/>
+          <w:bCs/>
+        </w:rPr>
+      </w:pPr>
+      <w:r>
+        <w:rPr>
+          <w:rFonts w:asciiTheme="minorHAnsi" w:hAnsiTheme="minorHAnsi" w:cstheme="minorHAnsi"/>
+          <w:b/>
+          <w:bCs/>
+        </w:rPr>
+        <w:t>Разработка эмулятора</w:t>
+      </w:r>
+    </w:p>
+    <w:p>
+      <w:pPr>
+        <w:jc w:val="both"/>
+        <w:rPr>
+          <w:rFonts w:asciiTheme="minorHAnsi" w:hAnsiTheme="minorHAnsi" w:cstheme="minorHAnsi"/>
+        </w:rPr>
+      </w:pPr>
+      <w:r>
+        <w:rPr>
+          <w:rFonts w:asciiTheme="minorHAnsi" w:hAnsiTheme="minorHAnsi" w:cstheme="minorHAnsi"/>
+        </w:rPr>
+        <w:t>Для разработки эмулятора ядра MIPS была спроектирована его архитектура, представленная на слайде. Также представлен алгоритм основного цикла эмулятора.</w:t>
+      </w:r>
+    </w:p>
+    <w:p>
+      <w:pPr>
+        <w:jc w:val="both"/>
+        <w:rPr>
+          <w:rFonts w:asciiTheme="minorHAnsi" w:hAnsiTheme="minorHAnsi" w:cstheme="minorHAnsi"/>
+        </w:rPr>
+      </w:pPr>
+      <w:r>
+        <w:rPr>
+          <w:rFonts w:asciiTheme="minorHAnsi" w:hAnsiTheme="minorHAnsi" w:cstheme="minorHAnsi"/>
+        </w:rPr>
+        <w:t xml:space="preserve">В результате был разработан прототип эмулятора ядра MIPS </w:t>
       </w:r>
       <w:proofErr w:type="spellStart"/>
       <w:r>
         <w:rPr>
           <w:rFonts w:asciiTheme="minorHAnsi" w:hAnsiTheme="minorHAnsi" w:cstheme="minorHAnsi"/>
         </w:rPr>
-        <w:t>Cython</w:t>
+        <w:t>Rush</w:t>
       </w:r>
       <w:proofErr w:type="spellEnd"/>
       <w:r>
         <w:rPr>
           <w:rFonts w:asciiTheme="minorHAnsi" w:hAnsiTheme="minorHAnsi" w:cstheme="minorHAnsi"/>
         </w:rPr>
-        <w:t xml:space="preserve"> показывают наилучшее быстродействие. Таким образом, для разработки эмулятора ядра MIPS выбрано средство проектирования ПО </w:t>
+        <w:t>. Он поддерживает архитектуру набора команд MIPS32, в нем реализовано 54 нативные и 74 псевдо-инструкции.</w:t>
+      </w:r>
+    </w:p>
+    <w:p>
+      <w:pPr>
+        <w:jc w:val="both"/>
+        <w:rPr>
+          <w:rFonts w:asciiTheme="minorHAnsi" w:hAnsiTheme="minorHAnsi" w:cstheme="minorHAnsi"/>
+        </w:rPr>
+      </w:pPr>
+      <w:r>
+        <w:rPr>
+          <w:rFonts w:asciiTheme="minorHAnsi" w:hAnsiTheme="minorHAnsi" w:cstheme="minorHAnsi"/>
+        </w:rPr>
+        <w:t xml:space="preserve">На данном слайде представлен пример эмуляции алгоритма поиска простых чисел. Слева исходный код на Си, посередине результат его компиляции в ассемблерные инструкции, справа листинг запуска данного </w:t>
+      </w:r>
+      <w:r>
+        <w:rPr>
+          <w:rFonts w:asciiTheme="minorHAnsi" w:hAnsiTheme="minorHAnsi" w:cstheme="minorHAnsi"/>
+        </w:rPr>
+        <w:t>ПО</w:t>
+      </w:r>
+      <w:r>
+        <w:rPr>
+          <w:rFonts w:asciiTheme="minorHAnsi" w:hAnsiTheme="minorHAnsi" w:cstheme="minorHAnsi"/>
+        </w:rPr>
+        <w:t xml:space="preserve"> в разработанном эмуляторе.</w:t>
+      </w:r>
+    </w:p>
+    <w:p>
+      <w:pPr>
+        <w:jc w:val="both"/>
+        <w:rPr>
+          <w:rFonts w:asciiTheme="minorHAnsi" w:hAnsiTheme="minorHAnsi" w:cstheme="minorHAnsi"/>
+        </w:rPr>
+      </w:pPr>
+      <w:r>
+        <w:rPr>
+          <w:rFonts w:asciiTheme="minorHAnsi" w:hAnsiTheme="minorHAnsi" w:cstheme="minorHAnsi"/>
+        </w:rPr>
+        <w:t xml:space="preserve">Здесь представлено сравнение декодирования инструкции в нескольких эмуляторах. </w:t>
+      </w:r>
+      <w:r>
+        <w:rPr>
+          <w:rFonts w:asciiTheme="minorHAnsi" w:hAnsiTheme="minorHAnsi" w:cstheme="minorHAnsi"/>
+        </w:rPr>
+        <w:t>Показано</w:t>
+      </w:r>
+      <w:r>
+        <w:rPr>
+          <w:rFonts w:asciiTheme="minorHAnsi" w:hAnsiTheme="minorHAnsi" w:cstheme="minorHAnsi"/>
+        </w:rPr>
+        <w:t>,</w:t>
+      </w:r>
+      <w:r>
+        <w:rPr>
+          <w:rFonts w:asciiTheme="minorHAnsi" w:hAnsiTheme="minorHAnsi" w:cstheme="minorHAnsi"/>
+        </w:rPr>
+        <w:t xml:space="preserve"> что</w:t>
+      </w:r>
+      <w:r>
+        <w:rPr>
+          <w:rFonts w:asciiTheme="minorHAnsi" w:hAnsiTheme="minorHAnsi" w:cstheme="minorHAnsi"/>
+        </w:rPr>
+        <w:t xml:space="preserve"> набирающие популярность средства проектирования ПО позволяют уменьшить количество строк кода, необходимых для описание программной реализации, таким образом снижая трудозатраты на разработку ПО</w:t>
+      </w:r>
+    </w:p>
+    <w:p>
+      <w:pPr>
+        <w:jc w:val="both"/>
+        <w:rPr>
+          <w:rFonts w:asciiTheme="minorHAnsi" w:hAnsiTheme="minorHAnsi" w:cstheme="minorHAnsi"/>
+        </w:rPr>
+      </w:pPr>
+      <w:r>
+        <w:rPr>
+          <w:rFonts w:asciiTheme="minorHAnsi" w:hAnsiTheme="minorHAnsi" w:cstheme="minorHAnsi"/>
+        </w:rPr>
+        <w:t xml:space="preserve">Далее были проведены испытания быстродействия эмуляторов. Разработанный эмулятор показывает высокие результаты. Использование набирающего популярность средства проектирования ПО </w:t>
       </w:r>
       <w:proofErr w:type="spellStart"/>
       <w:r>
@@ -480,7 +633,7 @@
         <w:rPr>
           <w:rFonts w:asciiTheme="minorHAnsi" w:hAnsiTheme="minorHAnsi" w:cstheme="minorHAnsi"/>
         </w:rPr>
-        <w:t>, показавшее высокое быстродействие по результатам проведенного исследования</w:t>
+        <w:t xml:space="preserve"> позволяет добиться высокого быстродействия эмуляции по сравнению с аналогами</w:t>
       </w:r>
       <w:r>
         <w:rPr>
@@ -500,144 +653,91 @@
         <w:rPr>
           <w:rFonts w:asciiTheme="minorHAnsi" w:hAnsiTheme="minorHAnsi" w:cstheme="minorHAnsi"/>
         </w:rPr>
-        <w:t>Для разработки эмулятора ядра MIPS была спроектирована его архитектура, представленная на слайде. Также представлен основной алгоритм работы эмулятора, состоящий из бесконечного цикла, выполняющего проверку прерываний, выполнение инструкции и обновление системного таймера.</w:t>
-      </w:r>
-    </w:p>
-    <w:p>
-      <w:pPr>
-        <w:jc w:val="both"/>
-        <w:rPr>
-          <w:rFonts w:asciiTheme="minorHAnsi" w:hAnsiTheme="minorHAnsi" w:cstheme="minorHAnsi"/>
-        </w:rPr>
-      </w:pPr>
-      <w:r>
-        <w:rPr>
-          <w:rFonts w:asciiTheme="minorHAnsi" w:hAnsiTheme="minorHAnsi" w:cstheme="minorHAnsi"/>
-        </w:rPr>
-        <w:t xml:space="preserve">В результате был разработан прототип эмулятора ядра MIPS </w:t>
+        <w:t>Затем проведен</w:t>
+      </w:r>
+      <w:r>
+        <w:rPr>
+          <w:rFonts w:asciiTheme="minorHAnsi" w:hAnsiTheme="minorHAnsi" w:cstheme="minorHAnsi"/>
+        </w:rPr>
+        <w:t xml:space="preserve"> подсчет трудозатрат</w:t>
+      </w:r>
+      <w:r>
+        <w:rPr>
+          <w:rFonts w:asciiTheme="minorHAnsi" w:hAnsiTheme="minorHAnsi" w:cstheme="minorHAnsi"/>
+        </w:rPr>
+        <w:t>. Разработанный эмулятора показывает низкие результаты</w:t>
+      </w:r>
+      <w:r>
+        <w:rPr>
+          <w:rFonts w:asciiTheme="minorHAnsi" w:hAnsiTheme="minorHAnsi" w:cstheme="minorHAnsi"/>
+        </w:rPr>
+        <w:t xml:space="preserve"> оценки человеко-месяцев</w:t>
+      </w:r>
+      <w:r>
+        <w:rPr>
+          <w:rFonts w:asciiTheme="minorHAnsi" w:hAnsiTheme="minorHAnsi" w:cstheme="minorHAnsi"/>
+        </w:rPr>
+        <w:t>.</w:t>
+      </w:r>
+      <w:r>
+        <w:rPr>
+          <w:rFonts w:asciiTheme="minorHAnsi" w:hAnsiTheme="minorHAnsi" w:cstheme="minorHAnsi"/>
+        </w:rPr>
+        <w:t xml:space="preserve"> </w:t>
+      </w:r>
+      <w:r>
+        <w:rPr>
+          <w:rFonts w:asciiTheme="minorHAnsi" w:hAnsiTheme="minorHAnsi" w:cstheme="minorHAnsi"/>
+        </w:rPr>
+        <w:t xml:space="preserve">Таким образом, использование набирающего популярность средства проектирования ПО </w:t>
       </w:r>
       <w:proofErr w:type="spellStart"/>
       <w:r>
         <w:rPr>
           <w:rFonts w:asciiTheme="minorHAnsi" w:hAnsiTheme="minorHAnsi" w:cstheme="minorHAnsi"/>
         </w:rPr>
-        <w:t>Rush</w:t>
+        <w:t>Rust</w:t>
       </w:r>
       <w:proofErr w:type="spellEnd"/>
       <w:r>
         <w:rPr>
           <w:rFonts w:asciiTheme="minorHAnsi" w:hAnsiTheme="minorHAnsi" w:cstheme="minorHAnsi"/>
         </w:rPr>
-        <w:t xml:space="preserve"> на языке программирования </w:t>
-      </w:r>
-      <w:proofErr w:type="spellStart"/>
-      <w:r>
-        <w:rPr>
-          <w:rFonts w:asciiTheme="minorHAnsi" w:hAnsiTheme="minorHAnsi" w:cstheme="minorHAnsi"/>
-        </w:rPr>
-        <w:t>Rust</w:t>
-      </w:r>
-      <w:proofErr w:type="spellEnd"/>
-      <w:r>
-        <w:rPr>
-          <w:rFonts w:asciiTheme="minorHAnsi" w:hAnsiTheme="minorHAnsi" w:cstheme="minorHAnsi"/>
-        </w:rPr>
-        <w:t>. Он поддерживать архитектуру набора команд MIPS32</w:t>
-      </w:r>
-      <w:r>
-        <w:rPr>
-          <w:rFonts w:asciiTheme="minorHAnsi" w:hAnsiTheme="minorHAnsi" w:cstheme="minorHAnsi"/>
-        </w:rPr>
-        <w:t>,</w:t>
-      </w:r>
-      <w:r>
-        <w:rPr>
-          <w:rFonts w:asciiTheme="minorHAnsi" w:hAnsiTheme="minorHAnsi" w:cstheme="minorHAnsi"/>
-        </w:rPr>
-        <w:t xml:space="preserve"> в нем реализовано 54 нативные и 74 псевдо-инструкции.</w:t>
-      </w:r>
-    </w:p>
-    <w:p>
-      <w:pPr>
-        <w:jc w:val="both"/>
-        <w:rPr>
-          <w:rFonts w:asciiTheme="minorHAnsi" w:hAnsiTheme="minorHAnsi" w:cstheme="minorHAnsi"/>
-        </w:rPr>
-      </w:pPr>
-      <w:r>
-        <w:rPr>
-          <w:rFonts w:asciiTheme="minorHAnsi" w:hAnsiTheme="minorHAnsi" w:cstheme="minorHAnsi"/>
-        </w:rPr>
-        <w:t>На данном слайде представлен пример эмуляции алгоритма поиска простых чисел методом перебора. Слева исходный код на языке Си, посередине результат его компиляции в ассемблерные инструкции, справа листинг запуска данного алгоритма в разработанном эмуляторе.</w:t>
-      </w:r>
-    </w:p>
-    <w:p>
-      <w:pPr>
-        <w:jc w:val="both"/>
-        <w:rPr>
-          <w:rFonts w:asciiTheme="minorHAnsi" w:hAnsiTheme="minorHAnsi" w:cstheme="minorHAnsi"/>
-        </w:rPr>
-      </w:pPr>
-      <w:r>
-        <w:rPr>
-          <w:rFonts w:asciiTheme="minorHAnsi" w:hAnsiTheme="minorHAnsi" w:cstheme="minorHAnsi"/>
-        </w:rPr>
-        <w:t>На данном слайде представлено сравнение реализации процессорной инструкции в нескольких эмуляторах. Таким образом, современные средства проектирования ПО позволяют уменьшить количество строк кода, необходимых для описание программной сущности, таким образом снижая трудозатраты на реализацию ПО</w:t>
-      </w:r>
-    </w:p>
-    <w:p>
-      <w:pPr>
-        <w:jc w:val="both"/>
-        <w:rPr>
-          <w:rFonts w:asciiTheme="minorHAnsi" w:hAnsiTheme="minorHAnsi" w:cstheme="minorHAnsi"/>
-        </w:rPr>
-      </w:pPr>
-      <w:r>
-        <w:rPr>
-          <w:rFonts w:asciiTheme="minorHAnsi" w:hAnsiTheme="minorHAnsi" w:cstheme="minorHAnsi"/>
+        <w:t xml:space="preserve"> позволяет добиться уменьшения трудозатрат, необходимых для реализации составляющих эмулируемой системы.</w:t>
+      </w:r>
+    </w:p>
+    <w:p>
+      <w:pPr>
+        <w:jc w:val="both"/>
+        <w:rPr>
+          <w:rFonts w:asciiTheme="minorHAnsi" w:hAnsiTheme="minorHAnsi" w:cstheme="minorHAnsi"/>
+        </w:rPr>
+      </w:pPr>
+    </w:p>
+    <w:p>
+      <w:pPr>
+        <w:jc w:val="both"/>
+        <w:rPr>
+          <w:rFonts w:asciiTheme="minorHAnsi" w:hAnsiTheme="minorHAnsi" w:cstheme="minorHAnsi"/>
+          <w:b/>
+          <w:bCs/>
+        </w:rPr>
+      </w:pPr>
+      <w:r>
+        <w:rPr>
+          <w:rFonts w:asciiTheme="minorHAnsi" w:hAnsiTheme="minorHAnsi" w:cstheme="minorHAnsi"/>
+          <w:b/>
+          <w:bCs/>
         </w:rPr>
         <w:lastRenderedPageBreak/>
-        <w:t xml:space="preserve">Результаты проведенных испытаний показывают, что разработанный эмулятор ядра MIPS показывает </w:t>
-      </w:r>
-      <w:r>
-        <w:rPr>
-          <w:rFonts w:asciiTheme="minorHAnsi" w:hAnsiTheme="minorHAnsi" w:cstheme="minorHAnsi"/>
-        </w:rPr>
-        <w:t>высокое</w:t>
-      </w:r>
-      <w:r>
-        <w:rPr>
-          <w:rFonts w:asciiTheme="minorHAnsi" w:hAnsiTheme="minorHAnsi" w:cstheme="minorHAnsi"/>
-        </w:rPr>
-        <w:t xml:space="preserve"> быстродействие по сравнению с аналогами</w:t>
-      </w:r>
-      <w:r>
-        <w:rPr>
-          <w:rFonts w:asciiTheme="minorHAnsi" w:hAnsiTheme="minorHAnsi" w:cstheme="minorHAnsi"/>
-        </w:rPr>
-        <w:t>.</w:t>
-      </w:r>
-    </w:p>
-    <w:p>
-      <w:pPr>
-        <w:jc w:val="both"/>
-        <w:rPr>
-          <w:rFonts w:asciiTheme="minorHAnsi" w:hAnsiTheme="minorHAnsi" w:cstheme="minorHAnsi"/>
-        </w:rPr>
-      </w:pPr>
-      <w:r>
-        <w:rPr>
-          <w:rFonts w:asciiTheme="minorHAnsi" w:hAnsiTheme="minorHAnsi" w:cstheme="minorHAnsi"/>
-        </w:rPr>
         <w:t>Основные результаты работы:</w:t>
       </w:r>
     </w:p>
     <w:p>
       <w:pPr>
-        <w:pStyle w:val="ListParagraph"/>
         <w:numPr>
           <w:ilvl w:val="0"/>
-          <w:numId w:val="6"/>
+          <w:numId w:val="9"/>
         </w:numPr>
         <w:jc w:val="both"/>
         <w:rPr>
@@ -648,29 +748,14 @@
         <w:rPr>
           <w:rFonts w:asciiTheme="minorHAnsi" w:hAnsiTheme="minorHAnsi" w:cstheme="minorHAnsi"/>
         </w:rPr>
-        <w:t xml:space="preserve">Разработана методика исследования быстродействия современных средств проектирования ПО для разработки эмулятора встраиваемых систем, отличающейся от существующих стабильным окружением за счет применения контейнеризации в </w:t>
-      </w:r>
-      <w:proofErr w:type="spellStart"/>
-      <w:r>
-        <w:rPr>
-          <w:rFonts w:asciiTheme="minorHAnsi" w:hAnsiTheme="minorHAnsi" w:cstheme="minorHAnsi"/>
-        </w:rPr>
-        <w:t>Docker</w:t>
-      </w:r>
-      <w:proofErr w:type="spellEnd"/>
-      <w:r>
-        <w:rPr>
-          <w:rFonts w:asciiTheme="minorHAnsi" w:hAnsiTheme="minorHAnsi" w:cstheme="minorHAnsi"/>
-        </w:rPr>
-        <w:t>.</w:t>
-      </w:r>
-    </w:p>
-    <w:p>
-      <w:pPr>
-        <w:pStyle w:val="ListParagraph"/>
+        <w:t>Разработана методика исследования быстродействия средств проектирования ПО</w:t>
+      </w:r>
+    </w:p>
+    <w:p>
+      <w:pPr>
         <w:numPr>
           <w:ilvl w:val="0"/>
-          <w:numId w:val="6"/>
+          <w:numId w:val="9"/>
         </w:numPr>
         <w:jc w:val="both"/>
         <w:rPr>
@@ -681,43 +766,14 @@
         <w:rPr>
           <w:rFonts w:asciiTheme="minorHAnsi" w:hAnsiTheme="minorHAnsi" w:cstheme="minorHAnsi"/>
         </w:rPr>
-        <w:t xml:space="preserve">Реализована разработанная методика исследования быстродействия современных средств проектирования ПО в виде программного комплекса «FPLB». Проведено исследование быстродействия современных средств проектирования ПО. Современные средства проектирования ПО </w:t>
-      </w:r>
-      <w:proofErr w:type="spellStart"/>
-      <w:r>
-        <w:rPr>
-          <w:rFonts w:asciiTheme="minorHAnsi" w:hAnsiTheme="minorHAnsi" w:cstheme="minorHAnsi"/>
-        </w:rPr>
-        <w:t>Rust</w:t>
-      </w:r>
-      <w:proofErr w:type="spellEnd"/>
-      <w:r>
-        <w:rPr>
-          <w:rFonts w:asciiTheme="minorHAnsi" w:hAnsiTheme="minorHAnsi" w:cstheme="minorHAnsi"/>
-        </w:rPr>
-        <w:t xml:space="preserve"> и </w:t>
-      </w:r>
-      <w:proofErr w:type="spellStart"/>
-      <w:r>
-        <w:rPr>
-          <w:rFonts w:asciiTheme="minorHAnsi" w:hAnsiTheme="minorHAnsi" w:cstheme="minorHAnsi"/>
-        </w:rPr>
-        <w:t>Cython</w:t>
-      </w:r>
-      <w:proofErr w:type="spellEnd"/>
-      <w:r>
-        <w:rPr>
-          <w:rFonts w:asciiTheme="minorHAnsi" w:hAnsiTheme="minorHAnsi" w:cstheme="minorHAnsi"/>
-        </w:rPr>
-        <w:t xml:space="preserve"> показали высокое быстродействие.</w:t>
-      </w:r>
-    </w:p>
-    <w:p>
-      <w:pPr>
-        <w:pStyle w:val="ListParagraph"/>
+        <w:t>Реализована методика исследования быстродействия средств проектирования ПО в виде программного комплекса. Проведено исследование быстродействия средств проектирования ПО. Для реализации эмулятора ядра MIPS выбрано средство проектирования ПО.</w:t>
+      </w:r>
+    </w:p>
+    <w:p>
+      <w:pPr>
         <w:numPr>
           <w:ilvl w:val="0"/>
-          <w:numId w:val="6"/>
+          <w:numId w:val="9"/>
         </w:numPr>
         <w:jc w:val="both"/>
         <w:rPr>
@@ -728,29 +784,79 @@
         <w:rPr>
           <w:rFonts w:asciiTheme="minorHAnsi" w:hAnsiTheme="minorHAnsi" w:cstheme="minorHAnsi"/>
         </w:rPr>
-        <w:t xml:space="preserve">Разработана архитектура эмулятора ядра MIPS. Реализован эмулятор ядра MIPS с использованием современного средства проектирования ПО </w:t>
-      </w:r>
-      <w:proofErr w:type="spellStart"/>
-      <w:r>
-        <w:rPr>
-          <w:rFonts w:asciiTheme="minorHAnsi" w:hAnsiTheme="minorHAnsi" w:cstheme="minorHAnsi"/>
+        <w:t xml:space="preserve">Спроектирована архитектура эмулятора ядра </w:t>
+      </w:r>
+      <w:r>
+        <w:rPr>
+          <w:rFonts w:asciiTheme="minorHAnsi" w:hAnsiTheme="minorHAnsi" w:cstheme="minorHAnsi"/>
+          <w:lang w:val="en-US"/>
+        </w:rPr>
+        <w:t>MIPS</w:t>
+      </w:r>
+      <w:r>
+        <w:rPr>
+          <w:rFonts w:asciiTheme="minorHAnsi" w:hAnsiTheme="minorHAnsi" w:cstheme="minorHAnsi"/>
+        </w:rPr>
+        <w:t xml:space="preserve">. Реализован эмулятор ядра </w:t>
+      </w:r>
+      <w:r>
+        <w:rPr>
+          <w:rFonts w:asciiTheme="minorHAnsi" w:hAnsiTheme="minorHAnsi" w:cstheme="minorHAnsi"/>
+          <w:lang w:val="en-US"/>
+        </w:rPr>
+        <w:t>MIPS</w:t>
+      </w:r>
+      <w:r>
+        <w:rPr>
+          <w:rFonts w:asciiTheme="minorHAnsi" w:hAnsiTheme="minorHAnsi" w:cstheme="minorHAnsi"/>
+        </w:rPr>
+        <w:t xml:space="preserve"> </w:t>
+      </w:r>
+      <w:r>
+        <w:rPr>
+          <w:rFonts w:asciiTheme="minorHAnsi" w:hAnsiTheme="minorHAnsi" w:cstheme="minorHAnsi"/>
+          <w:lang w:val="en-US"/>
+        </w:rPr>
+        <w:t>Rush</w:t>
+      </w:r>
+      <w:r>
+        <w:rPr>
+          <w:rFonts w:asciiTheme="minorHAnsi" w:hAnsiTheme="minorHAnsi" w:cstheme="minorHAnsi"/>
+        </w:rPr>
+        <w:t xml:space="preserve"> с использованием средства проектирования ПО </w:t>
+      </w:r>
+      <w:r>
+        <w:rPr>
+          <w:rFonts w:asciiTheme="minorHAnsi" w:hAnsiTheme="minorHAnsi" w:cstheme="minorHAnsi"/>
+          <w:lang w:val="en-US"/>
         </w:rPr>
         <w:t>Rust</w:t>
       </w:r>
-      <w:proofErr w:type="spellEnd"/>
-      <w:r>
-        <w:rPr>
-          <w:rFonts w:asciiTheme="minorHAnsi" w:hAnsiTheme="minorHAnsi" w:cstheme="minorHAnsi"/>
-        </w:rPr>
-        <w:t>, который позволит повысить быстродействие выполнения эмулируемого ПО и снизить трудозатраты на реализацию составляющих эмулируемой системы.</w:t>
-      </w:r>
-    </w:p>
-    <w:p>
-      <w:pPr>
-        <w:pStyle w:val="ListParagraph"/>
+      <w:r>
+        <w:rPr>
+          <w:rFonts w:asciiTheme="minorHAnsi" w:hAnsiTheme="minorHAnsi" w:cstheme="minorHAnsi"/>
+        </w:rPr>
+        <w:t xml:space="preserve">, поддерживающий архитектуру набора команд </w:t>
+      </w:r>
+      <w:r>
+        <w:rPr>
+          <w:rFonts w:asciiTheme="minorHAnsi" w:hAnsiTheme="minorHAnsi" w:cstheme="minorHAnsi"/>
+          <w:lang w:val="en-US"/>
+        </w:rPr>
+        <w:t>MIPS</w:t>
+      </w:r>
+      <w:r>
+        <w:rPr>
+          <w:rFonts w:asciiTheme="minorHAnsi" w:hAnsiTheme="minorHAnsi" w:cstheme="minorHAnsi"/>
+        </w:rPr>
+        <w:t>32, 54 нативные инструкции и 73 псевдо-инструкции.</w:t>
+      </w:r>
+    </w:p>
+    <w:p>
+      <w:pPr>
         <w:numPr>
           <w:ilvl w:val="0"/>
-          <w:numId w:val="6"/>
+          <w:numId w:val="9"/>
         </w:numPr>
         <w:jc w:val="both"/>
         <w:rPr>
@@ -761,21 +867,108 @@
         <w:rPr>
           <w:rFonts w:asciiTheme="minorHAnsi" w:hAnsiTheme="minorHAnsi" w:cstheme="minorHAnsi"/>
         </w:rPr>
-        <w:t xml:space="preserve">Проведено испытание быстродействия эмуляторов ядра MIPS которое показало увеличение быстродействия на X раз. Проведен расчет и сравнение средних значений количества строк исходного кода одной функциональной точки ПО эмуляторов ядра MIPS, которое показало уменьшение трудозатрат на разработку ПО эмулятора при использовании средства проектирования ПО </w:t>
+        <w:t xml:space="preserve">Проведено исследование быстродействия эмуляторов ядра </w:t>
+      </w:r>
+      <w:r>
+        <w:rPr>
+          <w:rFonts w:asciiTheme="minorHAnsi" w:hAnsiTheme="minorHAnsi" w:cstheme="minorHAnsi"/>
+          <w:lang w:val="en-US"/>
+        </w:rPr>
+        <w:t>MIPS</w:t>
+      </w:r>
+      <w:r>
+        <w:rPr>
+          <w:rFonts w:asciiTheme="minorHAnsi" w:hAnsiTheme="minorHAnsi" w:cstheme="minorHAnsi"/>
+        </w:rPr>
+        <w:t xml:space="preserve">. Показано, что по сравнению с </w:t>
       </w:r>
       <w:proofErr w:type="spellStart"/>
       <w:r>
         <w:rPr>
           <w:rFonts w:asciiTheme="minorHAnsi" w:hAnsiTheme="minorHAnsi" w:cstheme="minorHAnsi"/>
-        </w:rPr>
-        <w:t>Rust</w:t>
+          <w:lang w:val="en-US"/>
+        </w:rPr>
+        <w:t>Kopycat</w:t>
       </w:r>
       <w:proofErr w:type="spellEnd"/>
       <w:r>
         <w:rPr>
           <w:rFonts w:asciiTheme="minorHAnsi" w:hAnsiTheme="minorHAnsi" w:cstheme="minorHAnsi"/>
         </w:rPr>
-        <w:t>.</w:t>
+        <w:t xml:space="preserve">, эмулятор </w:t>
+      </w:r>
+      <w:r>
+        <w:rPr>
+          <w:rFonts w:asciiTheme="minorHAnsi" w:hAnsiTheme="minorHAnsi" w:cstheme="minorHAnsi"/>
+          <w:lang w:val="en-US"/>
+        </w:rPr>
+        <w:t>Rush</w:t>
+      </w:r>
+      <w:r>
+        <w:rPr>
+          <w:rFonts w:asciiTheme="minorHAnsi" w:hAnsiTheme="minorHAnsi" w:cstheme="minorHAnsi"/>
+        </w:rPr>
+        <w:t xml:space="preserve"> позволяет увеличить скорость выполнения инструкций в </w:t>
+      </w:r>
+      <m:oMath>
+        <m:r>
+          <w:rPr>
+            <w:rFonts w:ascii="Cambria Math" w:hAnsi="Cambria Math" w:cstheme="minorHAnsi"/>
+          </w:rPr>
+          <m:t>≈5</m:t>
+        </m:r>
+      </m:oMath>
+      <w:r>
+        <w:rPr>
+          <w:rFonts w:asciiTheme="minorHAnsi" w:hAnsiTheme="minorHAnsi" w:cstheme="minorHAnsi"/>
+        </w:rPr>
+        <w:t xml:space="preserve"> раз. Проведена оценка трудозатрат </w:t>
+      </w:r>
+      <w:r>
+        <w:rPr>
+          <w:rFonts w:asciiTheme="minorHAnsi" w:hAnsiTheme="minorHAnsi" w:cstheme="minorHAnsi"/>
+        </w:rPr>
+        <w:t>на реализацию</w:t>
+      </w:r>
+      <w:r>
+        <w:rPr>
+          <w:rFonts w:asciiTheme="minorHAnsi" w:hAnsiTheme="minorHAnsi" w:cstheme="minorHAnsi"/>
+        </w:rPr>
+        <w:t xml:space="preserve"> эмуляторов</w:t>
+      </w:r>
+      <w:r>
+        <w:rPr>
+          <w:rFonts w:asciiTheme="minorHAnsi" w:hAnsiTheme="minorHAnsi" w:cstheme="minorHAnsi"/>
+        </w:rPr>
+        <w:t xml:space="preserve">, по результатам которой установлено, что по сравнению с </w:t>
+      </w:r>
+      <w:proofErr w:type="spellStart"/>
+      <w:r>
+        <w:rPr>
+          <w:rFonts w:asciiTheme="minorHAnsi" w:hAnsiTheme="minorHAnsi" w:cstheme="minorHAnsi"/>
+          <w:lang w:val="en-US"/>
+        </w:rPr>
+        <w:t>Qemu</w:t>
+      </w:r>
+      <w:proofErr w:type="spellEnd"/>
+      <w:r>
+        <w:rPr>
+          <w:rFonts w:asciiTheme="minorHAnsi" w:hAnsiTheme="minorHAnsi" w:cstheme="minorHAnsi"/>
+        </w:rPr>
+        <w:t xml:space="preserve">, оценка трудозатрат на реализацию </w:t>
+      </w:r>
+      <w:r>
+        <w:rPr>
+          <w:rFonts w:asciiTheme="minorHAnsi" w:hAnsiTheme="minorHAnsi" w:cstheme="minorHAnsi"/>
+          <w:lang w:val="en-US"/>
+        </w:rPr>
+        <w:t xml:space="preserve">Rush </w:t>
+      </w:r>
+      <w:r>
+        <w:rPr>
+          <w:rFonts w:asciiTheme="minorHAnsi" w:hAnsiTheme="minorHAnsi" w:cstheme="minorHAnsi"/>
+        </w:rPr>
+        <w:t>меньше на 40%.</w:t>
       </w:r>
     </w:p>
     <w:p>
@@ -1103,6 +1296,119 @@
     </w:lvl>
   </w:abstractNum>
   <w:abstractNum w:abstractNumId="3" w15:restartNumberingAfterBreak="0">
+    <w:nsid w:val="2ED71DFF"/>
+    <w:multiLevelType w:val="hybridMultilevel"/>
+    <w:tmpl w:val="FE14CB52"/>
+    <w:lvl w:ilvl="0" w:tplc="B7DAAD4E">
+      <w:start w:val="1"/>
+      <w:numFmt w:val="decimal"/>
+      <w:lvlText w:val="%1."/>
+      <w:lvlJc w:val="left"/>
+      <w:pPr>
+        <w:tabs>
+          <w:tab w:val="num" w:pos="720"/>
+        </w:tabs>
+        <w:ind w:left="720" w:hanging="360"/>
+      </w:pPr>
+    </w:lvl>
+    <w:lvl w:ilvl="1" w:tplc="F5847F9E" w:tentative="1">
+      <w:start w:val="1"/>
+      <w:numFmt w:val="decimal"/>
+      <w:lvlText w:val="%2."/>
+      <w:lvlJc w:val="left"/>
+      <w:pPr>
+        <w:tabs>
+          <w:tab w:val="num" w:pos="1440"/>
+        </w:tabs>
+        <w:ind w:left="1440" w:hanging="360"/>
+      </w:pPr>
+    </w:lvl>
+    <w:lvl w:ilvl="2" w:tplc="36EC5206" w:tentative="1">
+      <w:start w:val="1"/>
+      <w:numFmt w:val="decimal"/>
+      <w:lvlText w:val="%3."/>
+      <w:lvlJc w:val="left"/>
+      <w:pPr>
+        <w:tabs>
+          <w:tab w:val="num" w:pos="2160"/>
+        </w:tabs>
+        <w:ind w:left="2160" w:hanging="360"/>
+      </w:pPr>
+    </w:lvl>
+    <w:lvl w:ilvl="3" w:tplc="4004655C" w:tentative="1">
+      <w:start w:val="1"/>
+      <w:numFmt w:val="decimal"/>
+      <w:lvlText w:val="%4."/>
+      <w:lvlJc w:val="left"/>
+      <w:pPr>
+        <w:tabs>
+          <w:tab w:val="num" w:pos="2880"/>
+        </w:tabs>
+        <w:ind w:left="2880" w:hanging="360"/>
+      </w:pPr>
+    </w:lvl>
+    <w:lvl w:ilvl="4" w:tplc="E26A9330" w:tentative="1">
+      <w:start w:val="1"/>
+      <w:numFmt w:val="decimal"/>
+      <w:lvlText w:val="%5."/>
+      <w:lvlJc w:val="left"/>
+      <w:pPr>
+        <w:tabs>
+          <w:tab w:val="num" w:pos="3600"/>
+        </w:tabs>
+        <w:ind w:left="3600" w:hanging="360"/>
+      </w:pPr>
+    </w:lvl>
+    <w:lvl w:ilvl="5" w:tplc="06DC930E" w:tentative="1">
+      <w:start w:val="1"/>
+      <w:numFmt w:val="decimal"/>
+      <w:lvlText w:val="%6."/>
+      <w:lvlJc w:val="left"/>
+      <w:pPr>
+        <w:tabs>
+          <w:tab w:val="num" w:pos="4320"/>
+        </w:tabs>
+        <w:ind w:left="4320" w:hanging="360"/>
+      </w:pPr>
+    </w:lvl>
+    <w:lvl w:ilvl="6" w:tplc="E9F02B7C" w:tentative="1">
+      <w:start w:val="1"/>
+      <w:numFmt w:val="decimal"/>
+      <w:lvlText w:val="%7."/>
+      <w:lvlJc w:val="left"/>
+      <w:pPr>
+        <w:tabs>
+          <w:tab w:val="num" w:pos="5040"/>
+        </w:tabs>
+        <w:ind w:left="5040" w:hanging="360"/>
+      </w:pPr>
+    </w:lvl>
+    <w:lvl w:ilvl="7" w:tplc="8606FDD8" w:tentative="1">
+      <w:start w:val="1"/>
+      <w:numFmt w:val="decimal"/>
+      <w:lvlText w:val="%8."/>
+      <w:lvlJc w:val="left"/>
+      <w:pPr>
+        <w:tabs>
+          <w:tab w:val="num" w:pos="5760"/>
+        </w:tabs>
+        <w:ind w:left="5760" w:hanging="360"/>
+      </w:pPr>
+    </w:lvl>
+    <w:lvl w:ilvl="8" w:tplc="F86E35D8" w:tentative="1">
+      <w:start w:val="1"/>
+      <w:numFmt w:val="decimal"/>
+      <w:lvlText w:val="%9."/>
+      <w:lvlJc w:val="left"/>
+      <w:pPr>
+        <w:tabs>
+          <w:tab w:val="num" w:pos="6480"/>
+        </w:tabs>
+        <w:ind w:left="6480" w:hanging="360"/>
+      </w:pPr>
+    </w:lvl>
+  </w:abstractNum>
+  <w:abstractNum w:abstractNumId="4" w15:restartNumberingAfterBreak="0">
     <w:nsid w:val="3A0342D5"/>
     <w:multiLevelType w:val="hybridMultilevel"/>
     <w:tmpl w:val="36AE3AC0"/>
@@ -1188,7 +1494,206 @@
       </w:pPr>
     </w:lvl>
   </w:abstractNum>
-  <w:abstractNum w:abstractNumId="4" w15:restartNumberingAfterBreak="0">
+  <w:abstractNum w:abstractNumId="5" w15:restartNumberingAfterBreak="0">
+    <w:nsid w:val="6C7D4C30"/>
+    <w:multiLevelType w:val="hybridMultilevel"/>
+    <w:tmpl w:val="1B120922"/>
+    <w:lvl w:ilvl="0" w:tplc="0419000F">
+      <w:start w:val="1"/>
+      <w:numFmt w:val="decimal"/>
+      <w:lvlText w:val="%1."/>
+      <w:lvlJc w:val="left"/>
+      <w:pPr>
+        <w:ind w:left="1080" w:hanging="360"/>
+      </w:pPr>
+    </w:lvl>
+    <w:lvl w:ilvl="1" w:tplc="04190019" w:tentative="1">
+      <w:start w:val="1"/>
+      <w:numFmt w:val="lowerLetter"/>
+      <w:lvlText w:val="%2."/>
+      <w:lvlJc w:val="left"/>
+      <w:pPr>
+        <w:ind w:left="1800" w:hanging="360"/>
+      </w:pPr>
+    </w:lvl>
+    <w:lvl w:ilvl="2" w:tplc="0419001B" w:tentative="1">
+      <w:start w:val="1"/>
+      <w:numFmt w:val="lowerRoman"/>
+      <w:lvlText w:val="%3."/>
+      <w:lvlJc w:val="right"/>
+      <w:pPr>
+        <w:ind w:left="2520" w:hanging="180"/>
+      </w:pPr>
+    </w:lvl>
+    <w:lvl w:ilvl="3" w:tplc="0419000F" w:tentative="1">
+      <w:start w:val="1"/>
+      <w:numFmt w:val="decimal"/>
+      <w:lvlText w:val="%4."/>
+      <w:lvlJc w:val="left"/>
+      <w:pPr>
+        <w:ind w:left="3240" w:hanging="360"/>
+      </w:pPr>
+    </w:lvl>
+    <w:lvl w:ilvl="4" w:tplc="04190019" w:tentative="1">
+      <w:start w:val="1"/>
+      <w:numFmt w:val="lowerLetter"/>
+      <w:lvlText w:val="%5."/>
+      <w:lvlJc w:val="left"/>
+      <w:pPr>
+        <w:ind w:left="3960" w:hanging="360"/>
+      </w:pPr>
+    </w:lvl>
+    <w:lvl w:ilvl="5" w:tplc="0419001B" w:tentative="1">
+      <w:start w:val="1"/>
+      <w:numFmt w:val="lowerRoman"/>
+      <w:lvlText w:val="%6."/>
+      <w:lvlJc w:val="right"/>
+      <w:pPr>
+        <w:ind w:left="4680" w:hanging="180"/>
+      </w:pPr>
+    </w:lvl>
+    <w:lvl w:ilvl="6" w:tplc="0419000F" w:tentative="1">
+      <w:start w:val="1"/>
+      <w:numFmt w:val="decimal"/>
+      <w:lvlText w:val="%7."/>
+      <w:lvlJc w:val="left"/>
+      <w:pPr>
+        <w:ind w:left="5400" w:hanging="360"/>
+      </w:pPr>
+    </w:lvl>
+    <w:lvl w:ilvl="7" w:tplc="04190019" w:tentative="1">
+      <w:start w:val="1"/>
+      <w:numFmt w:val="lowerLetter"/>
+      <w:lvlText w:val="%8."/>
+      <w:lvlJc w:val="left"/>
+      <w:pPr>
+        <w:ind w:left="6120" w:hanging="360"/>
+      </w:pPr>
+    </w:lvl>
+    <w:lvl w:ilvl="8" w:tplc="0419001B" w:tentative="1">
+      <w:start w:val="1"/>
+      <w:numFmt w:val="lowerRoman"/>
+      <w:lvlText w:val="%9."/>
+      <w:lvlJc w:val="right"/>
+      <w:pPr>
+        <w:ind w:left="6840" w:hanging="180"/>
+      </w:pPr>
+    </w:lvl>
+  </w:abstractNum>
+  <w:abstractNum w:abstractNumId="6" w15:restartNumberingAfterBreak="0">
+    <w:nsid w:val="6F026522"/>
+    <w:multiLevelType w:val="hybridMultilevel"/>
+    <w:tmpl w:val="4080BDC2"/>
+    <w:lvl w:ilvl="0" w:tplc="6A3881A2">
+      <w:start w:val="1"/>
+      <w:numFmt w:val="decimal"/>
+      <w:lvlText w:val="%1."/>
+      <w:lvlJc w:val="left"/>
+      <w:pPr>
+        <w:tabs>
+          <w:tab w:val="num" w:pos="720"/>
+        </w:tabs>
+        <w:ind w:left="720" w:hanging="360"/>
+      </w:pPr>
+    </w:lvl>
+    <w:lvl w:ilvl="1" w:tplc="94C84514" w:tentative="1">
+      <w:start w:val="1"/>
+      <w:numFmt w:val="decimal"/>
+      <w:lvlText w:val="%2."/>
+      <w:lvlJc w:val="left"/>
+      <w:pPr>
+        <w:tabs>
+          <w:tab w:val="num" w:pos="1440"/>
+        </w:tabs>
+        <w:ind w:left="1440" w:hanging="360"/>
+      </w:pPr>
+    </w:lvl>
+    <w:lvl w:ilvl="2" w:tplc="9454C41E" w:tentative="1">
+      <w:start w:val="1"/>
+      <w:numFmt w:val="decimal"/>
+      <w:lvlText w:val="%3."/>
+      <w:lvlJc w:val="left"/>
+      <w:pPr>
+        <w:tabs>
+          <w:tab w:val="num" w:pos="2160"/>
+        </w:tabs>
+        <w:ind w:left="2160" w:hanging="360"/>
+      </w:pPr>
+    </w:lvl>
+    <w:lvl w:ilvl="3" w:tplc="5BD8D4EA" w:tentative="1">
+      <w:start w:val="1"/>
+      <w:numFmt w:val="decimal"/>
+      <w:lvlText w:val="%4."/>
+      <w:lvlJc w:val="left"/>
+      <w:pPr>
+        <w:tabs>
+          <w:tab w:val="num" w:pos="2880"/>
+        </w:tabs>
+        <w:ind w:left="2880" w:hanging="360"/>
+      </w:pPr>
+    </w:lvl>
+    <w:lvl w:ilvl="4" w:tplc="8DFA26EA" w:tentative="1">
+      <w:start w:val="1"/>
+      <w:numFmt w:val="decimal"/>
+      <w:lvlText w:val="%5."/>
+      <w:lvlJc w:val="left"/>
+      <w:pPr>
+        <w:tabs>
+          <w:tab w:val="num" w:pos="3600"/>
+        </w:tabs>
+        <w:ind w:left="3600" w:hanging="360"/>
+      </w:pPr>
+    </w:lvl>
+    <w:lvl w:ilvl="5" w:tplc="43AA4ACA" w:tentative="1">
+      <w:start w:val="1"/>
+      <w:numFmt w:val="decimal"/>
+      <w:lvlText w:val="%6."/>
+      <w:lvlJc w:val="left"/>
+      <w:pPr>
+        <w:tabs>
+          <w:tab w:val="num" w:pos="4320"/>
+        </w:tabs>
+        <w:ind w:left="4320" w:hanging="360"/>
+      </w:pPr>
+    </w:lvl>
+    <w:lvl w:ilvl="6" w:tplc="A0E28FAC" w:tentative="1">
+      <w:start w:val="1"/>
+      <w:numFmt w:val="decimal"/>
+      <w:lvlText w:val="%7."/>
+      <w:lvlJc w:val="left"/>
+      <w:pPr>
+        <w:tabs>
+          <w:tab w:val="num" w:pos="5040"/>
+        </w:tabs>
+        <w:ind w:left="5040" w:hanging="360"/>
+      </w:pPr>
+    </w:lvl>
+    <w:lvl w:ilvl="7" w:tplc="47504F92" w:tentative="1">
+      <w:start w:val="1"/>
+      <w:numFmt w:val="decimal"/>
+      <w:lvlText w:val="%8."/>
+      <w:lvlJc w:val="left"/>
+      <w:pPr>
+        <w:tabs>
+          <w:tab w:val="num" w:pos="5760"/>
+        </w:tabs>
+        <w:ind w:left="5760" w:hanging="360"/>
+      </w:pPr>
+    </w:lvl>
+    <w:lvl w:ilvl="8" w:tplc="1D000C06" w:tentative="1">
+      <w:start w:val="1"/>
+      <w:numFmt w:val="decimal"/>
+      <w:lvlText w:val="%9."/>
+      <w:lvlJc w:val="left"/>
+      <w:pPr>
+        <w:tabs>
+          <w:tab w:val="num" w:pos="6480"/>
+        </w:tabs>
+        <w:ind w:left="6480" w:hanging="360"/>
+      </w:pPr>
+    </w:lvl>
+  </w:abstractNum>
+  <w:abstractNum w:abstractNumId="7" w15:restartNumberingAfterBreak="0">
     <w:nsid w:val="7A8D4571"/>
     <w:multiLevelType w:val="hybridMultilevel"/>
     <w:tmpl w:val="771E4044"/>
@@ -1274,7 +1779,7 @@
       </w:pPr>
     </w:lvl>
   </w:abstractNum>
-  <w:abstractNum w:abstractNumId="5" w15:restartNumberingAfterBreak="0">
+  <w:abstractNum w:abstractNumId="8" w15:restartNumberingAfterBreak="0">
     <w:nsid w:val="7EF0048C"/>
     <w:multiLevelType w:val="hybridMultilevel"/>
     <w:tmpl w:val="47620154"/>
@@ -1388,7 +1893,7 @@
     </w:lvl>
   </w:abstractNum>
   <w:num w:numId="1">
-    <w:abstractNumId w:val="5"/>
+    <w:abstractNumId w:val="8"/>
   </w:num>
   <w:num w:numId="2">
     <w:abstractNumId w:val="0"/>
@@ -1400,9 +1905,18 @@
     <w:abstractNumId w:val="1"/>
   </w:num>
   <w:num w:numId="5">
+    <w:abstractNumId w:val="7"/>
+  </w:num>
+  <w:num w:numId="6">
     <w:abstractNumId w:val="4"/>
   </w:num>
-  <w:num w:numId="6">
+  <w:num w:numId="7">
+    <w:abstractNumId w:val="6"/>
+  </w:num>
+  <w:num w:numId="8">
+    <w:abstractNumId w:val="5"/>
+  </w:num>
+  <w:num w:numId="9">
     <w:abstractNumId w:val="3"/>
   </w:num>
 </w:numbering>

</xml_diff>

<commit_message>
Last micro fixes in speech
</commit_message>
<xml_diff>
--- a/docs/presentation/speech.docx
+++ b/docs/presentation/speech.docx
@@ -671,7 +671,31 @@
         <w:rPr>
           <w:rFonts w:asciiTheme="minorHAnsi" w:hAnsiTheme="minorHAnsi" w:cstheme="minorHAnsi"/>
         </w:rPr>
-        <w:t xml:space="preserve">Далее были проведены испытания быстродействия эмуляторов. Разработанный эмулятор показывает высокие результаты. Использование набирающего популярность средства проектирования ПО </w:t>
+        <w:t>Далее были проведены испытания быстродействия эмуляторов. Разработанный эмулятор показ</w:t>
+      </w:r>
+      <w:r>
+        <w:rPr>
+          <w:rFonts w:asciiTheme="minorHAnsi" w:hAnsiTheme="minorHAnsi" w:cstheme="minorHAnsi"/>
+        </w:rPr>
+        <w:t>ал</w:t>
+      </w:r>
+      <w:r>
+        <w:rPr>
+          <w:rFonts w:asciiTheme="minorHAnsi" w:hAnsiTheme="minorHAnsi" w:cstheme="minorHAnsi"/>
+        </w:rPr>
+        <w:t xml:space="preserve"> высокие результаты</w:t>
+      </w:r>
+      <w:r>
+        <w:rPr>
+          <w:rFonts w:asciiTheme="minorHAnsi" w:hAnsiTheme="minorHAnsi" w:cstheme="minorHAnsi"/>
+        </w:rPr>
+        <w:t xml:space="preserve"> быстродействия</w:t>
+      </w:r>
+      <w:r>
+        <w:rPr>
+          <w:rFonts w:asciiTheme="minorHAnsi" w:hAnsiTheme="minorHAnsi" w:cstheme="minorHAnsi"/>
+        </w:rPr>
+        <w:t xml:space="preserve">. Использование набирающего популярность средства проектирования ПО </w:t>
       </w:r>
       <w:proofErr w:type="spellStart"/>
       <w:r>
@@ -717,7 +741,19 @@
         <w:rPr>
           <w:rFonts w:asciiTheme="minorHAnsi" w:hAnsiTheme="minorHAnsi" w:cstheme="minorHAnsi"/>
         </w:rPr>
-        <w:t>. Разработанный эмулятор показывает низкие результаты</w:t>
+        <w:t>. Разработанный эмулятор показ</w:t>
+      </w:r>
+      <w:r>
+        <w:rPr>
+          <w:rFonts w:asciiTheme="minorHAnsi" w:hAnsiTheme="minorHAnsi" w:cstheme="minorHAnsi"/>
+        </w:rPr>
+        <w:t>ал</w:t>
+      </w:r>
+      <w:r>
+        <w:rPr>
+          <w:rFonts w:asciiTheme="minorHAnsi" w:hAnsiTheme="minorHAnsi" w:cstheme="minorHAnsi"/>
+        </w:rPr>
+        <w:t xml:space="preserve"> низкие результаты</w:t>
       </w:r>
       <w:r>
         <w:rPr>
@@ -763,6 +799,7 @@
         <w:jc w:val="both"/>
         <w:rPr>
           <w:rFonts w:asciiTheme="minorHAnsi" w:hAnsiTheme="minorHAnsi" w:cstheme="minorHAnsi"/>
+          <w:lang w:val="en-US"/>
         </w:rPr>
       </w:pPr>
     </w:p>
@@ -824,7 +861,19 @@
         <w:rPr>
           <w:rFonts w:asciiTheme="minorHAnsi" w:hAnsiTheme="minorHAnsi" w:cstheme="minorHAnsi"/>
         </w:rPr>
-        <w:t xml:space="preserve">, по результатам которой выбрано средство для реализации эмулятора ядра </w:t>
+        <w:t>, по результатам которо</w:t>
+      </w:r>
+      <w:r>
+        <w:rPr>
+          <w:rFonts w:asciiTheme="minorHAnsi" w:hAnsiTheme="minorHAnsi" w:cstheme="minorHAnsi"/>
+        </w:rPr>
+        <w:t>го</w:t>
+      </w:r>
+      <w:r>
+        <w:rPr>
+          <w:rFonts w:asciiTheme="minorHAnsi" w:hAnsiTheme="minorHAnsi" w:cstheme="minorHAnsi"/>
+        </w:rPr>
+        <w:t xml:space="preserve"> выбрано средство для реализации эмулятора ядра </w:t>
       </w:r>
       <w:r>
         <w:rPr>

</xml_diff>

<commit_message>
Reduced size of speech
</commit_message>
<xml_diff>
--- a/docs/presentation/speech.docx
+++ b/docs/presentation/speech.docx
@@ -27,16 +27,8 @@
         <w:rPr>
           <w:rFonts w:asciiTheme="minorHAnsi" w:hAnsiTheme="minorHAnsi" w:cstheme="minorHAnsi"/>
         </w:rPr>
-        <w:t xml:space="preserve">Представляю вашему вниманию выпускную квалификационную работу магистра на тему: «Разработка эмулятора ядра MIPS с использованием современных средств и методов проектирования </w:t>
-      </w:r>
-      <w:proofErr w:type="spellStart"/>
-      <w:r>
-        <w:rPr>
-          <w:rFonts w:asciiTheme="minorHAnsi" w:hAnsiTheme="minorHAnsi" w:cstheme="minorHAnsi"/>
-        </w:rPr>
-        <w:t>ПО»</w:t>
-      </w:r>
-      <w:proofErr w:type="spellEnd"/>
+        <w:t>Представляю вашему вниманию выпускную квалификационную работу магистра на тему: «Разработка эмулятора ядра MIPS с использованием современных средств и методов проектирования ПО»</w:t>
+      </w:r>
     </w:p>
     <w:p>
       <w:pPr>
@@ -115,7 +107,13 @@
         <w:rPr>
           <w:rFonts w:asciiTheme="minorHAnsi" w:hAnsiTheme="minorHAnsi" w:cstheme="minorHAnsi"/>
         </w:rPr>
-        <w:t>Одним из способов решения данной проблемы является использование эмулятора.</w:t>
+        <w:t>Вариантом</w:t>
+      </w:r>
+      <w:r>
+        <w:rPr>
+          <w:rFonts w:asciiTheme="minorHAnsi" w:hAnsiTheme="minorHAnsi" w:cstheme="minorHAnsi"/>
+        </w:rPr>
+        <w:t xml:space="preserve"> решения данной проблемы является использование эмулятора.</w:t>
       </w:r>
       <w:r>
         <w:rPr>
@@ -127,7 +125,7 @@
         <w:rPr>
           <w:rFonts w:asciiTheme="minorHAnsi" w:hAnsiTheme="minorHAnsi" w:cstheme="minorHAnsi"/>
         </w:rPr>
-        <w:t>Был проведен обзор и анализ решений по эмуляции. Выявлено, что применяемые в существующих решениях средства проектирования ПО не позволяют добиться высокого быстродействия эмуляции и низких трудозатрат на реализацию составляющих эмулируемой системы</w:t>
+        <w:t>Был проведен обзор и анализ решений эмуляции. Выявлено, что применяемые средства проектирования ПО не позволяют добиться высокого быстродействия эмуляции и низких трудозатрат на реализацию составляющих эмулируемой системы</w:t>
       </w:r>
     </w:p>
     <w:p>
@@ -147,30 +145,39 @@
         <w:rPr>
           <w:rFonts w:asciiTheme="minorHAnsi" w:hAnsiTheme="minorHAnsi" w:cstheme="minorHAnsi"/>
         </w:rPr>
-        <w:t xml:space="preserve"> был проведен обзор и анализ средств проектирования ПО. Для устранения недостатков существующих эмуляторов предлагается рассмотреть использование набирающих популярность средств разработки ПО, таких как </w:t>
-      </w:r>
-      <w:proofErr w:type="spellStart"/>
-      <w:r>
-        <w:rPr>
-          <w:rFonts w:asciiTheme="minorHAnsi" w:hAnsiTheme="minorHAnsi" w:cstheme="minorHAnsi"/>
-        </w:rPr>
-        <w:t>Rust</w:t>
-      </w:r>
-      <w:proofErr w:type="spellEnd"/>
-      <w:r>
-        <w:rPr>
-          <w:rFonts w:asciiTheme="minorHAnsi" w:hAnsiTheme="minorHAnsi" w:cstheme="minorHAnsi"/>
-        </w:rPr>
-        <w:t xml:space="preserve"> и </w:t>
-      </w:r>
-      <w:proofErr w:type="spellStart"/>
-      <w:r>
-        <w:rPr>
-          <w:rFonts w:asciiTheme="minorHAnsi" w:hAnsiTheme="minorHAnsi" w:cstheme="minorHAnsi"/>
-        </w:rPr>
-        <w:t>Cython</w:t>
-      </w:r>
-      <w:proofErr w:type="spellEnd"/>
+        <w:t xml:space="preserve"> был проведен обзор и анализ средств проектирования ПО. Для устранения недостатков существующих эмуляторов предлагается рассмотреть использование набирающих популярность средств </w:t>
+      </w:r>
+      <w:r>
+        <w:rPr>
+          <w:rFonts w:asciiTheme="minorHAnsi" w:hAnsiTheme="minorHAnsi" w:cstheme="minorHAnsi"/>
+        </w:rPr>
+        <w:t>проектирования</w:t>
+      </w:r>
+      <w:r>
+        <w:rPr>
+          <w:rFonts w:asciiTheme="minorHAnsi" w:hAnsiTheme="minorHAnsi" w:cstheme="minorHAnsi"/>
+        </w:rPr>
+        <w:t xml:space="preserve"> ПО, таких как Rust</w:t>
+      </w:r>
+      <w:r>
+        <w:rPr>
+          <w:rFonts w:asciiTheme="minorHAnsi" w:hAnsiTheme="minorHAnsi" w:cstheme="minorHAnsi"/>
+        </w:rPr>
+        <w:t xml:space="preserve">, </w:t>
+      </w:r>
+      <w:r>
+        <w:rPr>
+          <w:rFonts w:asciiTheme="minorHAnsi" w:hAnsiTheme="minorHAnsi" w:cstheme="minorHAnsi"/>
+          <w:lang w:val="en-US"/>
+        </w:rPr>
+        <w:t>Go</w:t>
+      </w:r>
+      <w:r>
+        <w:rPr>
+          <w:rFonts w:asciiTheme="minorHAnsi" w:hAnsiTheme="minorHAnsi" w:cstheme="minorHAnsi"/>
+        </w:rPr>
+        <w:t xml:space="preserve"> и Cython</w:t>
+      </w:r>
     </w:p>
     <w:p>
       <w:pPr>
@@ -219,7 +226,13 @@
         <w:rPr>
           <w:rFonts w:asciiTheme="minorHAnsi" w:hAnsiTheme="minorHAnsi" w:cstheme="minorHAnsi"/>
         </w:rPr>
-        <w:t xml:space="preserve"> строк исходного кода (KSLOC) функциональной точки по методу COCOMO II. Для снижения трудозатрат на разработку предлагается использовать набирающие популярность средства проектирования ПО с наименьшими значениями KSLOC функциональной точки</w:t>
+        <w:t xml:space="preserve"> строк исходного кода (KSLOC) функциональной точки по методу COCOMO II. Для снижения трудозатрат на разработку предлагается использовать набирающие популярность средства проектирования ПО с наименьшими значениями KSLOC</w:t>
+      </w:r>
+      <w:r>
+        <w:rPr>
+          <w:rFonts w:asciiTheme="minorHAnsi" w:hAnsiTheme="minorHAnsi" w:cstheme="minorHAnsi"/>
+        </w:rPr>
+        <w:t>.</w:t>
       </w:r>
     </w:p>
     <w:p>
@@ -237,23 +250,7 @@
           <w:b/>
           <w:bCs/>
         </w:rPr>
-        <w:t>Для достижения</w:t>
-      </w:r>
-      <w:r>
-        <w:rPr>
-          <w:rFonts w:asciiTheme="minorHAnsi" w:hAnsiTheme="minorHAnsi" w:cstheme="minorHAnsi"/>
-          <w:b/>
-          <w:bCs/>
-        </w:rPr>
-        <w:t xml:space="preserve"> поставленной</w:t>
-      </w:r>
-      <w:r>
-        <w:rPr>
-          <w:rFonts w:asciiTheme="minorHAnsi" w:hAnsiTheme="minorHAnsi" w:cstheme="minorHAnsi"/>
-          <w:b/>
-          <w:bCs/>
-        </w:rPr>
-        <w:t xml:space="preserve"> цели в работе сформулированы следующие задачи</w:t>
+        <w:t>Для достижения поставленной цели в работе сформулированы следующие задачи</w:t>
       </w:r>
       <w:r>
         <w:rPr>
@@ -355,8 +352,38 @@
         <w:rPr>
           <w:rFonts w:asciiTheme="minorHAnsi" w:hAnsiTheme="minorHAnsi" w:cstheme="minorHAnsi"/>
         </w:rPr>
-        <w:t xml:space="preserve"> быстродействия эмуляторов ядра MIPS для подтверждения эффективности разработанного решения. Проведение расчета и сравнение значений KSLOC эмуляторов для оценки трудозатрат.</w:t>
-      </w:r>
+        <w:t xml:space="preserve"> быстродействия эмуляторов ядра MIPS для подтверждения эффективности разработанного решения. </w:t>
+      </w:r>
+      <w:r>
+        <w:rPr>
+          <w:rFonts w:asciiTheme="minorHAnsi" w:hAnsiTheme="minorHAnsi" w:cstheme="minorHAnsi"/>
+        </w:rPr>
+        <w:t>С</w:t>
+      </w:r>
+      <w:r>
+        <w:rPr>
+          <w:rFonts w:asciiTheme="minorHAnsi" w:hAnsiTheme="minorHAnsi" w:cstheme="minorHAnsi"/>
+        </w:rPr>
+        <w:t>равнение значений KSLOC эмуляторов для оценки трудозатрат.</w:t>
+      </w:r>
+    </w:p>
+    <w:p>
+      <w:pPr>
+        <w:ind w:left="360"/>
+        <w:jc w:val="both"/>
+        <w:rPr>
+          <w:rFonts w:asciiTheme="minorHAnsi" w:hAnsiTheme="minorHAnsi" w:cstheme="minorHAnsi"/>
+        </w:rPr>
+      </w:pPr>
+    </w:p>
+    <w:p>
+      <w:pPr>
+        <w:ind w:left="360"/>
+        <w:jc w:val="both"/>
+        <w:rPr>
+          <w:rFonts w:asciiTheme="minorHAnsi" w:hAnsiTheme="minorHAnsi" w:cstheme="minorHAnsi"/>
+        </w:rPr>
+      </w:pPr>
     </w:p>
     <w:p>
       <w:pPr>
@@ -397,41 +424,59 @@
         <w:rPr>
           <w:rFonts w:asciiTheme="minorHAnsi" w:hAnsiTheme="minorHAnsi" w:cstheme="minorHAnsi"/>
         </w:rPr>
-        <w:t>В процессе анализа существующих решений по измерению быстродействия средств проектирования ПО было выявлено отсутствие решения, поддерживающее все требуемые для проведения измерений возможности снижения воздействия окружения и погрешност</w:t>
-      </w:r>
-      <w:r>
-        <w:rPr>
-          <w:rFonts w:asciiTheme="minorHAnsi" w:hAnsiTheme="minorHAnsi" w:cstheme="minorHAnsi"/>
-        </w:rPr>
-        <w:t>ей</w:t>
-      </w:r>
-    </w:p>
-    <w:p>
-      <w:pPr>
-        <w:jc w:val="both"/>
-        <w:rPr>
-          <w:rFonts w:asciiTheme="minorHAnsi" w:hAnsiTheme="minorHAnsi" w:cstheme="minorHAnsi"/>
-        </w:rPr>
-      </w:pPr>
-      <w:r>
-        <w:rPr>
-          <w:rFonts w:asciiTheme="minorHAnsi" w:hAnsiTheme="minorHAnsi" w:cstheme="minorHAnsi"/>
-        </w:rPr>
-        <w:t>Таким образом, была разработана методика исследования быстродействия современных средств проектирования ПО, алгоритм которой представлен на слайде.</w:t>
-      </w:r>
-    </w:p>
-    <w:p>
-      <w:pPr>
-        <w:jc w:val="both"/>
-        <w:rPr>
-          <w:rFonts w:asciiTheme="minorHAnsi" w:hAnsiTheme="minorHAnsi" w:cstheme="minorHAnsi"/>
-        </w:rPr>
-      </w:pPr>
-      <w:r>
-        <w:rPr>
-          <w:rFonts w:asciiTheme="minorHAnsi" w:hAnsiTheme="minorHAnsi" w:cstheme="minorHAnsi"/>
-        </w:rPr>
-        <w:t>Также для гибкой конфигурации программного комплекса был разработан четырехуровневый иерархический дескриптор в нотации JSON.</w:t>
+        <w:t>По результатам</w:t>
+      </w:r>
+      <w:r>
+        <w:rPr>
+          <w:rFonts w:asciiTheme="minorHAnsi" w:hAnsiTheme="minorHAnsi" w:cstheme="minorHAnsi"/>
+        </w:rPr>
+        <w:t xml:space="preserve"> анализа решений по измерению быстродействия средств проектирования ПО было выявлено отсутствие решения, </w:t>
+      </w:r>
+      <w:r>
+        <w:rPr>
+          <w:rFonts w:asciiTheme="minorHAnsi" w:hAnsiTheme="minorHAnsi" w:cstheme="minorHAnsi"/>
+        </w:rPr>
+        <w:t>обладающего необходимыми возможностями.</w:t>
+      </w:r>
+    </w:p>
+    <w:p>
+      <w:pPr>
+        <w:jc w:val="both"/>
+        <w:rPr>
+          <w:rFonts w:asciiTheme="minorHAnsi" w:hAnsiTheme="minorHAnsi" w:cstheme="minorHAnsi"/>
+        </w:rPr>
+      </w:pPr>
+      <w:r>
+        <w:rPr>
+          <w:rFonts w:asciiTheme="minorHAnsi" w:hAnsiTheme="minorHAnsi" w:cstheme="minorHAnsi"/>
+        </w:rPr>
+        <w:t>Таким образом, была разработана методика исследования быстродействия</w:t>
+      </w:r>
+      <w:r>
+        <w:rPr>
+          <w:rFonts w:asciiTheme="minorHAnsi" w:hAnsiTheme="minorHAnsi" w:cstheme="minorHAnsi"/>
+        </w:rPr>
+        <w:t xml:space="preserve"> </w:t>
+      </w:r>
+      <w:r>
+        <w:rPr>
+          <w:rFonts w:asciiTheme="minorHAnsi" w:hAnsiTheme="minorHAnsi" w:cstheme="minorHAnsi"/>
+        </w:rPr>
+        <w:t>средств проектирования ПО, алгоритм которой представлен на слайде.</w:t>
+      </w:r>
+    </w:p>
+    <w:p>
+      <w:pPr>
+        <w:jc w:val="both"/>
+        <w:rPr>
+          <w:rFonts w:asciiTheme="minorHAnsi" w:hAnsiTheme="minorHAnsi" w:cstheme="minorHAnsi"/>
+        </w:rPr>
+      </w:pPr>
+      <w:r>
+        <w:rPr>
+          <w:rFonts w:asciiTheme="minorHAnsi" w:hAnsiTheme="minorHAnsi" w:cstheme="minorHAnsi"/>
+        </w:rPr>
+        <w:t>Также для гибкой конфигурации был разработан четырехуровневый иерархический дескриптор в нотации JSON.</w:t>
       </w:r>
     </w:p>
     <w:p>
@@ -483,7 +528,13 @@
         <w:rPr>
           <w:rFonts w:asciiTheme="minorHAnsi" w:hAnsiTheme="minorHAnsi" w:cstheme="minorHAnsi"/>
         </w:rPr>
-        <w:t>С помощью разработанного программного комплекса было проведено исследование быстродействия</w:t>
+        <w:t>Далеке</w:t>
+      </w:r>
+      <w:r>
+        <w:rPr>
+          <w:rFonts w:asciiTheme="minorHAnsi" w:hAnsiTheme="minorHAnsi" w:cstheme="minorHAnsi"/>
+        </w:rPr>
+        <w:t xml:space="preserve"> было проведено исследование быстродействия</w:t>
       </w:r>
       <w:r>
         <w:rPr>
@@ -513,21 +564,7 @@
         <w:rPr>
           <w:rFonts w:asciiTheme="minorHAnsi" w:hAnsiTheme="minorHAnsi" w:cstheme="minorHAnsi"/>
         </w:rPr>
-        <w:t xml:space="preserve"> для разработки эмулятора ядра MIPS выбрано средство проектирования ПО </w:t>
-      </w:r>
-      <w:proofErr w:type="spellStart"/>
-      <w:r>
-        <w:rPr>
-          <w:rFonts w:asciiTheme="minorHAnsi" w:hAnsiTheme="minorHAnsi" w:cstheme="minorHAnsi"/>
-        </w:rPr>
-        <w:t>Rust</w:t>
-      </w:r>
-      <w:proofErr w:type="spellEnd"/>
-      <w:r>
-        <w:rPr>
-          <w:rFonts w:asciiTheme="minorHAnsi" w:hAnsiTheme="minorHAnsi" w:cstheme="minorHAnsi"/>
-        </w:rPr>
-        <w:t>, показавшее высокое быстродействие.</w:t>
+        <w:t xml:space="preserve"> для разработки эмулятора выбрано средство проектирования ПО Rust, показавшее высокое быстродействие.</w:t>
       </w:r>
     </w:p>
     <w:p>
@@ -573,47 +610,33 @@
         <w:rPr>
           <w:rFonts w:asciiTheme="minorHAnsi" w:hAnsiTheme="minorHAnsi" w:cstheme="minorHAnsi"/>
         </w:rPr>
-        <w:t xml:space="preserve">В результате был разработан прототип эмулятора ядра MIPS </w:t>
-      </w:r>
-      <w:proofErr w:type="spellStart"/>
-      <w:r>
-        <w:rPr>
-          <w:rFonts w:asciiTheme="minorHAnsi" w:hAnsiTheme="minorHAnsi" w:cstheme="minorHAnsi"/>
-        </w:rPr>
-        <w:t>Rush</w:t>
-      </w:r>
-      <w:proofErr w:type="spellEnd"/>
-      <w:r>
-        <w:rPr>
-          <w:rFonts w:asciiTheme="minorHAnsi" w:hAnsiTheme="minorHAnsi" w:cstheme="minorHAnsi"/>
-        </w:rPr>
-        <w:t>. Он поддерживает архитектуру набора команд MIPS32, в нем реализовано 54 нативные и 74 псевдо-инструкции.</w:t>
-      </w:r>
-    </w:p>
-    <w:p>
-      <w:pPr>
-        <w:jc w:val="both"/>
-        <w:rPr>
-          <w:rFonts w:asciiTheme="minorHAnsi" w:hAnsiTheme="minorHAnsi" w:cstheme="minorHAnsi"/>
-        </w:rPr>
-      </w:pPr>
-      <w:r>
-        <w:rPr>
-          <w:rFonts w:asciiTheme="minorHAnsi" w:hAnsiTheme="minorHAnsi" w:cstheme="minorHAnsi"/>
-        </w:rPr>
-        <w:t xml:space="preserve">На данном слайде представлен пример эмуляции алгоритма поиска простых чисел. Слева исходный код на Си, посередине результат его компиляции в ассемблерные инструкции, справа листинг запуска данного </w:t>
-      </w:r>
-      <w:r>
-        <w:rPr>
-          <w:rFonts w:asciiTheme="minorHAnsi" w:hAnsiTheme="minorHAnsi" w:cstheme="minorHAnsi"/>
-        </w:rPr>
-        <w:t>ПО</w:t>
-      </w:r>
-      <w:r>
-        <w:rPr>
-          <w:rFonts w:asciiTheme="minorHAnsi" w:hAnsiTheme="minorHAnsi" w:cstheme="minorHAnsi"/>
-        </w:rPr>
-        <w:t xml:space="preserve"> в разработанном эмуляторе.</w:t>
+        <w:t>В результате был разработан прототип эмулятора Rush. Он поддерживает архитектуру набора команд MIPS32, в нем реализовано 54 нативные и 74 псевдо-инструкции.</w:t>
+      </w:r>
+    </w:p>
+    <w:p>
+      <w:pPr>
+        <w:jc w:val="both"/>
+        <w:rPr>
+          <w:rFonts w:asciiTheme="minorHAnsi" w:hAnsiTheme="minorHAnsi" w:cstheme="minorHAnsi"/>
+        </w:rPr>
+      </w:pPr>
+      <w:r>
+        <w:rPr>
+          <w:rFonts w:asciiTheme="minorHAnsi" w:hAnsiTheme="minorHAnsi" w:cstheme="minorHAnsi"/>
+        </w:rPr>
+        <w:t xml:space="preserve">На данном слайде представлен пример эмуляции алгоритма поиска простых чисел. Слева исходный код на Си, посередине результат компиляции </w:t>
+      </w:r>
+      <w:r>
+        <w:rPr>
+          <w:rFonts w:asciiTheme="minorHAnsi" w:hAnsiTheme="minorHAnsi" w:cstheme="minorHAnsi"/>
+        </w:rPr>
+        <w:t>в Ассемблер</w:t>
+      </w:r>
+      <w:r>
+        <w:rPr>
+          <w:rFonts w:asciiTheme="minorHAnsi" w:hAnsiTheme="minorHAnsi" w:cstheme="minorHAnsi"/>
+        </w:rPr>
+        <w:t>, справа листинг запуска в разработанном эмуляторе.</w:t>
       </w:r>
     </w:p>
     <w:p>
@@ -683,33 +706,7 @@
         <w:rPr>
           <w:rFonts w:asciiTheme="minorHAnsi" w:hAnsiTheme="minorHAnsi" w:cstheme="minorHAnsi"/>
         </w:rPr>
-        <w:t xml:space="preserve"> высокие результаты</w:t>
-      </w:r>
-      <w:r>
-        <w:rPr>
-          <w:rFonts w:asciiTheme="minorHAnsi" w:hAnsiTheme="minorHAnsi" w:cstheme="minorHAnsi"/>
-        </w:rPr>
-        <w:t xml:space="preserve"> быстродействия</w:t>
-      </w:r>
-      <w:r>
-        <w:rPr>
-          <w:rFonts w:asciiTheme="minorHAnsi" w:hAnsiTheme="minorHAnsi" w:cstheme="minorHAnsi"/>
-        </w:rPr>
-        <w:t xml:space="preserve">. Использование набирающего популярность средства проектирования ПО </w:t>
-      </w:r>
-      <w:proofErr w:type="spellStart"/>
-      <w:r>
-        <w:rPr>
-          <w:rFonts w:asciiTheme="minorHAnsi" w:hAnsiTheme="minorHAnsi" w:cstheme="minorHAnsi"/>
-        </w:rPr>
-        <w:t>Rust</w:t>
-      </w:r>
-      <w:proofErr w:type="spellEnd"/>
-      <w:r>
-        <w:rPr>
-          <w:rFonts w:asciiTheme="minorHAnsi" w:hAnsiTheme="minorHAnsi" w:cstheme="minorHAnsi"/>
-        </w:rPr>
-        <w:t xml:space="preserve"> позволяет добиться высокого быстродействия эмуляции по сравнению с аналогами</w:t>
+        <w:t xml:space="preserve"> высокие результаты. Использование набирающего популярность средства проектирования ПО Rust позволяет добиться высокого быстродействия эмуляции по сравнению с аналогами</w:t>
       </w:r>
       <w:r>
         <w:rPr>
@@ -735,7 +732,19 @@
         <w:rPr>
           <w:rFonts w:asciiTheme="minorHAnsi" w:hAnsiTheme="minorHAnsi" w:cstheme="minorHAnsi"/>
         </w:rPr>
-        <w:t xml:space="preserve"> подсчет трудозатрат</w:t>
+        <w:t xml:space="preserve"> </w:t>
+      </w:r>
+      <w:r>
+        <w:rPr>
+          <w:rFonts w:asciiTheme="minorHAnsi" w:hAnsiTheme="minorHAnsi" w:cstheme="minorHAnsi"/>
+        </w:rPr>
+        <w:t>расчет</w:t>
+      </w:r>
+      <w:r>
+        <w:rPr>
+          <w:rFonts w:asciiTheme="minorHAnsi" w:hAnsiTheme="minorHAnsi" w:cstheme="minorHAnsi"/>
+        </w:rPr>
+        <w:t xml:space="preserve"> трудозатрат</w:t>
       </w:r>
       <w:r>
         <w:rPr>
@@ -777,29 +786,30 @@
         <w:rPr>
           <w:rFonts w:asciiTheme="minorHAnsi" w:hAnsiTheme="minorHAnsi" w:cstheme="minorHAnsi"/>
         </w:rPr>
-        <w:t xml:space="preserve">Таким образом, использование средства проектирования ПО </w:t>
-      </w:r>
-      <w:proofErr w:type="spellStart"/>
-      <w:r>
-        <w:rPr>
-          <w:rFonts w:asciiTheme="minorHAnsi" w:hAnsiTheme="minorHAnsi" w:cstheme="minorHAnsi"/>
-        </w:rPr>
-        <w:t>Rust</w:t>
-      </w:r>
-      <w:proofErr w:type="spellEnd"/>
-      <w:r>
-        <w:rPr>
-          <w:rFonts w:asciiTheme="minorHAnsi" w:hAnsiTheme="minorHAnsi" w:cstheme="minorHAnsi"/>
-        </w:rPr>
-        <w:t xml:space="preserve"> позволяет добиться уменьшения трудозатрат, необходимых для реализации составляющих эмулируемой системы.</w:t>
-      </w:r>
-    </w:p>
-    <w:p>
-      <w:pPr>
-        <w:jc w:val="both"/>
-        <w:rPr>
-          <w:rFonts w:asciiTheme="minorHAnsi" w:hAnsiTheme="minorHAnsi" w:cstheme="minorHAnsi"/>
-          <w:lang w:val="en-US"/>
+        <w:t>Таким образом, использование средства проектирования ПО Rust позволяет добиться уменьшения трудозатрат, необходимых для реализации составляющих эмулируемой системы.</w:t>
+      </w:r>
+    </w:p>
+    <w:p>
+      <w:pPr>
+        <w:jc w:val="both"/>
+        <w:rPr>
+          <w:rFonts w:asciiTheme="minorHAnsi" w:hAnsiTheme="minorHAnsi" w:cstheme="minorHAnsi"/>
+        </w:rPr>
+      </w:pPr>
+    </w:p>
+    <w:p>
+      <w:pPr>
+        <w:jc w:val="both"/>
+        <w:rPr>
+          <w:rFonts w:asciiTheme="minorHAnsi" w:hAnsiTheme="minorHAnsi" w:cstheme="minorHAnsi"/>
+        </w:rPr>
+      </w:pPr>
+    </w:p>
+    <w:p>
+      <w:pPr>
+        <w:jc w:val="both"/>
+        <w:rPr>
+          <w:rFonts w:asciiTheme="minorHAnsi" w:hAnsiTheme="minorHAnsi" w:cstheme="minorHAnsi"/>
         </w:rPr>
       </w:pPr>
     </w:p>
@@ -857,31 +867,6 @@
         </w:rPr>
         <w:t>Реализована методика исследования быстродействия в виде программного комплекса. Проведено исследование быстродействия средств проектирования ПО</w:t>
       </w:r>
-      <w:r>
-        <w:rPr>
-          <w:rFonts w:asciiTheme="minorHAnsi" w:hAnsiTheme="minorHAnsi" w:cstheme="minorHAnsi"/>
-        </w:rPr>
-        <w:t>, по результатам которо</w:t>
-      </w:r>
-      <w:r>
-        <w:rPr>
-          <w:rFonts w:asciiTheme="minorHAnsi" w:hAnsiTheme="minorHAnsi" w:cstheme="minorHAnsi"/>
-        </w:rPr>
-        <w:t>го</w:t>
-      </w:r>
-      <w:r>
-        <w:rPr>
-          <w:rFonts w:asciiTheme="minorHAnsi" w:hAnsiTheme="minorHAnsi" w:cstheme="minorHAnsi"/>
-        </w:rPr>
-        <w:t xml:space="preserve"> выбрано средство для реализации эмулятора ядра </w:t>
-      </w:r>
-      <w:r>
-        <w:rPr>
-          <w:rFonts w:asciiTheme="minorHAnsi" w:hAnsiTheme="minorHAnsi" w:cstheme="minorHAnsi"/>
-          <w:lang w:val="en-US"/>
-        </w:rPr>
-        <w:t>MIPS</w:t>
-      </w:r>
     </w:p>
     <w:p>
       <w:pPr>
@@ -898,20 +883,7 @@
         <w:rPr>
           <w:rFonts w:asciiTheme="minorHAnsi" w:hAnsiTheme="minorHAnsi" w:cstheme="minorHAnsi"/>
         </w:rPr>
-        <w:t xml:space="preserve">Спроектирована архитектура эмулятора ядра </w:t>
-      </w:r>
-      <w:r>
-        <w:rPr>
-          <w:rFonts w:asciiTheme="minorHAnsi" w:hAnsiTheme="minorHAnsi" w:cstheme="minorHAnsi"/>
-          <w:lang w:val="en-US"/>
-        </w:rPr>
-        <w:t>MIPS</w:t>
-      </w:r>
-      <w:r>
-        <w:rPr>
-          <w:rFonts w:asciiTheme="minorHAnsi" w:hAnsiTheme="minorHAnsi" w:cstheme="minorHAnsi"/>
-        </w:rPr>
-        <w:t xml:space="preserve">. Реализован эмулятор </w:t>
+        <w:t xml:space="preserve">Спроектирована архитектура эмулятора. Реализован эмулятор </w:t>
       </w:r>
       <w:r>
         <w:rPr>
@@ -970,7 +942,6 @@
         </w:rPr>
         <w:t xml:space="preserve">. Показано, что по сравнению с </w:t>
       </w:r>
-      <w:proofErr w:type="spellStart"/>
       <w:r>
         <w:rPr>
           <w:rFonts w:asciiTheme="minorHAnsi" w:hAnsiTheme="minorHAnsi" w:cstheme="minorHAnsi"/>
@@ -978,7 +949,6 @@
         </w:rPr>
         <w:t>Kopycat</w:t>
       </w:r>
-      <w:proofErr w:type="spellEnd"/>
       <w:r>
         <w:rPr>
           <w:rFonts w:asciiTheme="minorHAnsi" w:hAnsiTheme="minorHAnsi" w:cstheme="minorHAnsi"/>
@@ -996,7 +966,7 @@
         <w:rPr>
           <w:rFonts w:asciiTheme="minorHAnsi" w:hAnsiTheme="minorHAnsi" w:cstheme="minorHAnsi"/>
         </w:rPr>
-        <w:t xml:space="preserve"> позволяет увеличить скорость выполнения инструкций в </w:t>
+        <w:t xml:space="preserve"> позволяет увеличить скорость выполнения в </w:t>
       </w:r>
       <m:oMath>
         <m:r>
@@ -1010,13 +980,7 @@
         <w:rPr>
           <w:rFonts w:asciiTheme="minorHAnsi" w:hAnsiTheme="minorHAnsi" w:cstheme="minorHAnsi"/>
         </w:rPr>
-        <w:t xml:space="preserve"> раз. Проведена оценка трудозатрат </w:t>
-      </w:r>
-      <w:r>
-        <w:rPr>
-          <w:rFonts w:asciiTheme="minorHAnsi" w:hAnsiTheme="minorHAnsi" w:cstheme="minorHAnsi"/>
-        </w:rPr>
-        <w:t>на реализацию</w:t>
+        <w:t xml:space="preserve"> раз. Проведена оценка трудозатрат на реализацию</w:t>
       </w:r>
       <w:r>
         <w:rPr>
@@ -1030,7 +994,6 @@
         </w:rPr>
         <w:t xml:space="preserve">, по результатам которой установлено, что по сравнению с </w:t>
       </w:r>
-      <w:proofErr w:type="spellStart"/>
       <w:r>
         <w:rPr>
           <w:rFonts w:asciiTheme="minorHAnsi" w:hAnsiTheme="minorHAnsi" w:cstheme="minorHAnsi"/>
@@ -1038,7 +1001,6 @@
         </w:rPr>
         <w:t>Qemu</w:t>
       </w:r>
-      <w:proofErr w:type="spellEnd"/>
       <w:r>
         <w:rPr>
           <w:rFonts w:asciiTheme="minorHAnsi" w:hAnsiTheme="minorHAnsi" w:cstheme="minorHAnsi"/>
@@ -2424,6 +2386,7 @@
   <w:style w:type="character" w:default="1" w:styleId="DefaultParagraphFont">
     <w:name w:val="Default Paragraph Font"/>
     <w:uiPriority w:val="1"/>
+    <w:semiHidden/>
     <w:unhideWhenUsed/>
   </w:style>
   <w:style w:type="table" w:default="1" w:styleId="TableNormal">

</xml_diff>

<commit_message>
Misc fixes to speech
</commit_message>
<xml_diff>
--- a/docs/presentation/speech.docx
+++ b/docs/presentation/speech.docx
@@ -157,26 +157,13 @@
         <w:rPr>
           <w:rFonts w:asciiTheme="minorHAnsi" w:hAnsiTheme="minorHAnsi" w:cstheme="minorHAnsi"/>
         </w:rPr>
-        <w:t xml:space="preserve"> ПО, таких как Rust</w:t>
-      </w:r>
-      <w:r>
-        <w:rPr>
-          <w:rFonts w:asciiTheme="minorHAnsi" w:hAnsiTheme="minorHAnsi" w:cstheme="minorHAnsi"/>
-        </w:rPr>
-        <w:t xml:space="preserve">, </w:t>
-      </w:r>
-      <w:r>
-        <w:rPr>
-          <w:rFonts w:asciiTheme="minorHAnsi" w:hAnsiTheme="minorHAnsi" w:cstheme="minorHAnsi"/>
-          <w:lang w:val="en-US"/>
-        </w:rPr>
-        <w:t>Go</w:t>
-      </w:r>
-      <w:r>
-        <w:rPr>
-          <w:rFonts w:asciiTheme="minorHAnsi" w:hAnsiTheme="minorHAnsi" w:cstheme="minorHAnsi"/>
-        </w:rPr>
-        <w:t xml:space="preserve"> и Cython</w:t>
+        <w:t xml:space="preserve"> ПО</w:t>
+      </w:r>
+      <w:r>
+        <w:rPr>
+          <w:rFonts w:asciiTheme="minorHAnsi" w:hAnsiTheme="minorHAnsi" w:cstheme="minorHAnsi"/>
+        </w:rPr>
+        <w:t>.</w:t>
       </w:r>
     </w:p>
     <w:p>
@@ -321,7 +308,7 @@
         <w:rPr>
           <w:rFonts w:asciiTheme="minorHAnsi" w:hAnsiTheme="minorHAnsi" w:cstheme="minorHAnsi"/>
         </w:rPr>
-        <w:t xml:space="preserve"> архитектуры эмулятора ядра MIPS. Реализация эмулятора с использованием выбранных средств проектирования ПО.</w:t>
+        <w:t xml:space="preserve"> архитектуры эмулятора. Реализация эмулятора с использованием выбранных средств проектирования ПО.</w:t>
       </w:r>
     </w:p>
     <w:p>
@@ -340,13 +327,19 @@
         <w:rPr>
           <w:rFonts w:asciiTheme="minorHAnsi" w:hAnsiTheme="minorHAnsi" w:cstheme="minorHAnsi"/>
         </w:rPr>
-        <w:t xml:space="preserve">Проведение </w:t>
-      </w:r>
-      <w:r>
-        <w:rPr>
-          <w:rFonts w:asciiTheme="minorHAnsi" w:hAnsiTheme="minorHAnsi" w:cstheme="minorHAnsi"/>
-        </w:rPr>
-        <w:t>исследования</w:t>
+        <w:t>И</w:t>
+      </w:r>
+      <w:r>
+        <w:rPr>
+          <w:rFonts w:asciiTheme="minorHAnsi" w:hAnsiTheme="minorHAnsi" w:cstheme="minorHAnsi"/>
+        </w:rPr>
+        <w:t>сследовани</w:t>
+      </w:r>
+      <w:r>
+        <w:rPr>
+          <w:rFonts w:asciiTheme="minorHAnsi" w:hAnsiTheme="minorHAnsi" w:cstheme="minorHAnsi"/>
+        </w:rPr>
+        <w:t>е</w:t>
       </w:r>
       <w:r>
         <w:rPr>
@@ -364,7 +357,7 @@
         <w:rPr>
           <w:rFonts w:asciiTheme="minorHAnsi" w:hAnsiTheme="minorHAnsi" w:cstheme="minorHAnsi"/>
         </w:rPr>
-        <w:t>равнение значений KSLOC эмуляторов для оценки трудозатрат.</w:t>
+        <w:t>равнение оценки трудозатрат.</w:t>
       </w:r>
     </w:p>
     <w:p>
@@ -528,7 +521,7 @@
         <w:rPr>
           <w:rFonts w:asciiTheme="minorHAnsi" w:hAnsiTheme="minorHAnsi" w:cstheme="minorHAnsi"/>
         </w:rPr>
-        <w:t>Далеке</w:t>
+        <w:t>Далее</w:t>
       </w:r>
       <w:r>
         <w:rPr>
@@ -564,7 +557,21 @@
         <w:rPr>
           <w:rFonts w:asciiTheme="minorHAnsi" w:hAnsiTheme="minorHAnsi" w:cstheme="minorHAnsi"/>
         </w:rPr>
-        <w:t xml:space="preserve"> для разработки эмулятора выбрано средство проектирования ПО Rust, показавшее высокое быстродействие.</w:t>
+        <w:t xml:space="preserve"> для разработки эмулятора выбрано средство проектирования ПО </w:t>
+      </w:r>
+      <w:proofErr w:type="spellStart"/>
+      <w:r>
+        <w:rPr>
+          <w:rFonts w:asciiTheme="minorHAnsi" w:hAnsiTheme="minorHAnsi" w:cstheme="minorHAnsi"/>
+        </w:rPr>
+        <w:t>Rust</w:t>
+      </w:r>
+      <w:proofErr w:type="spellEnd"/>
+      <w:r>
+        <w:rPr>
+          <w:rFonts w:asciiTheme="minorHAnsi" w:hAnsiTheme="minorHAnsi" w:cstheme="minorHAnsi"/>
+        </w:rPr>
+        <w:t>, показавшее высокое быстродействие.</w:t>
       </w:r>
     </w:p>
     <w:p>
@@ -610,7 +617,21 @@
         <w:rPr>
           <w:rFonts w:asciiTheme="minorHAnsi" w:hAnsiTheme="minorHAnsi" w:cstheme="minorHAnsi"/>
         </w:rPr>
-        <w:t>В результате был разработан прототип эмулятора Rush. Он поддерживает архитектуру набора команд MIPS32, в нем реализовано 54 нативные и 74 псевдо-инструкции.</w:t>
+        <w:t xml:space="preserve">В результате был разработан прототип эмулятора </w:t>
+      </w:r>
+      <w:proofErr w:type="spellStart"/>
+      <w:r>
+        <w:rPr>
+          <w:rFonts w:asciiTheme="minorHAnsi" w:hAnsiTheme="minorHAnsi" w:cstheme="minorHAnsi"/>
+        </w:rPr>
+        <w:t>Rush</w:t>
+      </w:r>
+      <w:proofErr w:type="spellEnd"/>
+      <w:r>
+        <w:rPr>
+          <w:rFonts w:asciiTheme="minorHAnsi" w:hAnsiTheme="minorHAnsi" w:cstheme="minorHAnsi"/>
+        </w:rPr>
+        <w:t>. Он поддерживает архитектуру набора команд MIPS32, в нем реализовано 54 нативные и 74 псевдо-инструкции.</w:t>
       </w:r>
     </w:p>
     <w:p>
@@ -706,7 +727,21 @@
         <w:rPr>
           <w:rFonts w:asciiTheme="minorHAnsi" w:hAnsiTheme="minorHAnsi" w:cstheme="minorHAnsi"/>
         </w:rPr>
-        <w:t xml:space="preserve"> высокие результаты. Использование набирающего популярность средства проектирования ПО Rust позволяет добиться высокого быстродействия эмуляции по сравнению с аналогами</w:t>
+        <w:t xml:space="preserve"> высокие результаты. Использование набирающего популярность средства проектирования ПО </w:t>
+      </w:r>
+      <w:proofErr w:type="spellStart"/>
+      <w:r>
+        <w:rPr>
+          <w:rFonts w:asciiTheme="minorHAnsi" w:hAnsiTheme="minorHAnsi" w:cstheme="minorHAnsi"/>
+        </w:rPr>
+        <w:t>Rust</w:t>
+      </w:r>
+      <w:proofErr w:type="spellEnd"/>
+      <w:r>
+        <w:rPr>
+          <w:rFonts w:asciiTheme="minorHAnsi" w:hAnsiTheme="minorHAnsi" w:cstheme="minorHAnsi"/>
+        </w:rPr>
+        <w:t xml:space="preserve"> позволяет добиться высокого быстродействия эмуляции по сравнению с аналогами</w:t>
       </w:r>
       <w:r>
         <w:rPr>
@@ -786,7 +821,21 @@
         <w:rPr>
           <w:rFonts w:asciiTheme="minorHAnsi" w:hAnsiTheme="minorHAnsi" w:cstheme="minorHAnsi"/>
         </w:rPr>
-        <w:t>Таким образом, использование средства проектирования ПО Rust позволяет добиться уменьшения трудозатрат, необходимых для реализации составляющих эмулируемой системы.</w:t>
+        <w:t xml:space="preserve">Таким образом, использование средства проектирования ПО </w:t>
+      </w:r>
+      <w:proofErr w:type="spellStart"/>
+      <w:r>
+        <w:rPr>
+          <w:rFonts w:asciiTheme="minorHAnsi" w:hAnsiTheme="minorHAnsi" w:cstheme="minorHAnsi"/>
+        </w:rPr>
+        <w:t>Rust</w:t>
+      </w:r>
+      <w:proofErr w:type="spellEnd"/>
+      <w:r>
+        <w:rPr>
+          <w:rFonts w:asciiTheme="minorHAnsi" w:hAnsiTheme="minorHAnsi" w:cstheme="minorHAnsi"/>
+        </w:rPr>
+        <w:t xml:space="preserve"> позволяет добиться уменьшения трудозатрат, необходимых для реализации составляющих эмулируемой системы.</w:t>
       </w:r>
     </w:p>
     <w:p>
@@ -820,6 +869,7 @@
           <w:rFonts w:asciiTheme="minorHAnsi" w:hAnsiTheme="minorHAnsi" w:cstheme="minorHAnsi"/>
           <w:b/>
           <w:bCs/>
+          <w:lang w:val="en-US"/>
         </w:rPr>
       </w:pPr>
       <w:r>
@@ -942,6 +992,7 @@
         </w:rPr>
         <w:t xml:space="preserve">. Показано, что по сравнению с </w:t>
       </w:r>
+      <w:proofErr w:type="spellStart"/>
       <w:r>
         <w:rPr>
           <w:rFonts w:asciiTheme="minorHAnsi" w:hAnsiTheme="minorHAnsi" w:cstheme="minorHAnsi"/>
@@ -949,6 +1000,7 @@
         </w:rPr>
         <w:t>Kopycat</w:t>
       </w:r>
+      <w:proofErr w:type="spellEnd"/>
       <w:r>
         <w:rPr>
           <w:rFonts w:asciiTheme="minorHAnsi" w:hAnsiTheme="minorHAnsi" w:cstheme="minorHAnsi"/>
@@ -994,6 +1046,7 @@
         </w:rPr>
         <w:t xml:space="preserve">, по результатам которой установлено, что по сравнению с </w:t>
       </w:r>
+      <w:proofErr w:type="spellStart"/>
       <w:r>
         <w:rPr>
           <w:rFonts w:asciiTheme="minorHAnsi" w:hAnsiTheme="minorHAnsi" w:cstheme="minorHAnsi"/>
@@ -1001,6 +1054,7 @@
         </w:rPr>
         <w:t>Qemu</w:t>
       </w:r>
+      <w:proofErr w:type="spellEnd"/>
       <w:r>
         <w:rPr>
           <w:rFonts w:asciiTheme="minorHAnsi" w:hAnsiTheme="minorHAnsi" w:cstheme="minorHAnsi"/>

</xml_diff>